<commit_message>
moved instruction_register files and added screenshots
</commit_message>
<xml_diff>
--- a/report/SOC__CSE664_FinalProject_Spring2023.docx
+++ b/report/SOC__CSE664_FinalProject_Spring2023.docx
@@ -3079,17 +3079,9 @@
         <w:rPr>
           <w:rFonts w:cs="Times New Roman"/>
         </w:rPr>
-        <w:t xml:space="preserve">Entity: </w:t>
-      </w:r>
-      <w:proofErr w:type="spellStart"/>
-      <w:r>
-        <w:rPr>
-          <w:rFonts w:cs="Times New Roman"/>
-        </w:rPr>
-        <w:t>acc_simple</w:t>
+        <w:t>Entity: acc_simple</w:t>
       </w:r>
       <w:bookmarkEnd w:id="2"/>
-      <w:proofErr w:type="spellEnd"/>
     </w:p>
     <w:p>
       <w:pPr>
@@ -3116,17 +3108,8 @@
           <w:rFonts w:cs="Times New Roman"/>
           <w:color w:val="24292E"/>
         </w:rPr>
-        <w:t xml:space="preserve">: </w:t>
+        <w:t>: accumulator.v</w:t>
       </w:r>
-      <w:proofErr w:type="spellStart"/>
-      <w:r>
-        <w:rPr>
-          <w:rFonts w:cs="Times New Roman"/>
-          <w:color w:val="24292E"/>
-        </w:rPr>
-        <w:t>accumulator.v</w:t>
-      </w:r>
-      <w:proofErr w:type="spellEnd"/>
     </w:p>
     <w:p>
       <w:pPr>
@@ -3593,21 +3576,7 @@
               <w:rPr>
                 <w:rFonts w:cs="Times New Roman"/>
               </w:rPr>
-              <w:t xml:space="preserve">Clock. Output is </w:t>
-            </w:r>
-            <w:proofErr w:type="spellStart"/>
-            <w:r>
-              <w:rPr>
-                <w:rFonts w:cs="Times New Roman"/>
-              </w:rPr>
-              <w:t>posedge</w:t>
-            </w:r>
-            <w:proofErr w:type="spellEnd"/>
-            <w:r>
-              <w:rPr>
-                <w:rFonts w:cs="Times New Roman"/>
-              </w:rPr>
-              <w:t xml:space="preserve"> triggered</w:t>
+              <w:t>Clock. Output is posedge triggered</w:t>
             </w:r>
           </w:p>
         </w:tc>
@@ -4341,23 +4310,7 @@
           <w:rFonts w:cs="Times New Roman"/>
           <w:color w:val="24292E"/>
         </w:rPr>
-        <w:t xml:space="preserve">unnamed: ( @(posedge clock or </w:t>
-      </w:r>
-      <w:proofErr w:type="spellStart"/>
-      <w:r>
-        <w:rPr>
-          <w:rFonts w:cs="Times New Roman"/>
-          <w:color w:val="24292E"/>
-        </w:rPr>
-        <w:t>posedge</w:t>
-      </w:r>
-      <w:proofErr w:type="spellEnd"/>
-      <w:r>
-        <w:rPr>
-          <w:rFonts w:cs="Times New Roman"/>
-          <w:color w:val="24292E"/>
-        </w:rPr>
-        <w:t xml:space="preserve"> reset) )</w:t>
+        <w:t>unnamed: ( @(posedge clock or posedge reset) )</w:t>
       </w:r>
     </w:p>
     <w:p>
@@ -4844,7 +4797,6 @@
                 <w:color w:val="000000"/>
               </w:rPr>
             </w:pPr>
-            <w:proofErr w:type="spellStart"/>
             <w:r>
               <w:rPr>
                 <w:rFonts w:cs="Times New Roman"/>
@@ -4852,7 +4804,6 @@
               </w:rPr>
               <w:t>alu_out</w:t>
             </w:r>
-            <w:proofErr w:type="spellEnd"/>
           </w:p>
         </w:tc>
         <w:tc>
@@ -4954,21 +4905,12 @@
                 <w:color w:val="000000"/>
               </w:rPr>
             </w:pPr>
-            <w:proofErr w:type="gramStart"/>
-            <w:r>
-              <w:rPr>
-                <w:rFonts w:cs="Times New Roman"/>
-                <w:color w:val="000000"/>
-              </w:rPr>
-              <w:t>8 bit</w:t>
-            </w:r>
-            <w:proofErr w:type="gramEnd"/>
-            <w:r>
-              <w:rPr>
-                <w:rFonts w:cs="Times New Roman"/>
-                <w:color w:val="000000"/>
-              </w:rPr>
-              <w:t xml:space="preserve"> result (connected to mux that is connected to ACC)</w:t>
+            <w:r>
+              <w:rPr>
+                <w:rFonts w:cs="Times New Roman"/>
+                <w:color w:val="000000"/>
+              </w:rPr>
+              <w:t>8 bit result (connected to mux that is connected to ACC)</w:t>
             </w:r>
           </w:p>
         </w:tc>
@@ -5004,7 +4946,6 @@
                 <w:color w:val="000000"/>
               </w:rPr>
             </w:pPr>
-            <w:proofErr w:type="spellStart"/>
             <w:r>
               <w:rPr>
                 <w:rFonts w:cs="Times New Roman"/>
@@ -5012,7 +4953,6 @@
               </w:rPr>
               <w:t>alu_zero_flag</w:t>
             </w:r>
-            <w:proofErr w:type="spellEnd"/>
           </w:p>
         </w:tc>
         <w:tc>
@@ -5150,7 +5090,6 @@
                 <w:color w:val="000000"/>
               </w:rPr>
             </w:pPr>
-            <w:proofErr w:type="spellStart"/>
             <w:r>
               <w:rPr>
                 <w:rFonts w:cs="Times New Roman"/>
@@ -5158,7 +5097,6 @@
               </w:rPr>
               <w:t>alu_carry_out</w:t>
             </w:r>
-            <w:proofErr w:type="spellEnd"/>
           </w:p>
         </w:tc>
         <w:tc>
@@ -5296,7 +5234,6 @@
                 <w:color w:val="000000"/>
               </w:rPr>
             </w:pPr>
-            <w:proofErr w:type="spellStart"/>
             <w:r>
               <w:rPr>
                 <w:rFonts w:cs="Times New Roman"/>
@@ -5304,7 +5241,6 @@
               </w:rPr>
               <w:t>alu_select</w:t>
             </w:r>
-            <w:proofErr w:type="spellEnd"/>
           </w:p>
         </w:tc>
         <w:tc>
@@ -5447,7 +5383,6 @@
                 <w:color w:val="000000"/>
               </w:rPr>
             </w:pPr>
-            <w:proofErr w:type="spellStart"/>
             <w:r>
               <w:rPr>
                 <w:rFonts w:cs="Times New Roman"/>
@@ -5455,7 +5390,6 @@
               </w:rPr>
               <w:t>alu_a_in</w:t>
             </w:r>
-            <w:proofErr w:type="spellEnd"/>
           </w:p>
         </w:tc>
         <w:tc>
@@ -5598,7 +5532,6 @@
                 <w:color w:val="000000"/>
               </w:rPr>
             </w:pPr>
-            <w:proofErr w:type="spellStart"/>
             <w:r>
               <w:rPr>
                 <w:rFonts w:cs="Times New Roman"/>
@@ -5606,7 +5539,6 @@
               </w:rPr>
               <w:t>alu_b_in</w:t>
             </w:r>
-            <w:proofErr w:type="spellEnd"/>
           </w:p>
         </w:tc>
         <w:tc>
@@ -5761,39 +5693,7 @@
           <w:rFonts w:cs="Times New Roman"/>
           <w:color w:val="24292E"/>
         </w:rPr>
-        <w:t xml:space="preserve">unnamed: ( @(alu_a_in or </w:t>
-      </w:r>
-      <w:proofErr w:type="spellStart"/>
-      <w:r>
-        <w:rPr>
-          <w:rFonts w:cs="Times New Roman"/>
-          <w:color w:val="24292E"/>
-        </w:rPr>
-        <w:t>alu_b_in</w:t>
-      </w:r>
-      <w:proofErr w:type="spellEnd"/>
-      <w:r>
-        <w:rPr>
-          <w:rFonts w:cs="Times New Roman"/>
-          <w:color w:val="24292E"/>
-        </w:rPr>
-        <w:t xml:space="preserve"> or </w:t>
-      </w:r>
-      <w:proofErr w:type="spellStart"/>
-      <w:r>
-        <w:rPr>
-          <w:rFonts w:cs="Times New Roman"/>
-          <w:color w:val="24292E"/>
-        </w:rPr>
-        <w:t>alu_select</w:t>
-      </w:r>
-      <w:proofErr w:type="spellEnd"/>
-      <w:r>
-        <w:rPr>
-          <w:rFonts w:cs="Times New Roman"/>
-          <w:color w:val="24292E"/>
-        </w:rPr>
-        <w:t>) )</w:t>
+        <w:t>unnamed: ( @(alu_a_in or alu_b_in or alu_select) )</w:t>
       </w:r>
     </w:p>
     <w:p>
@@ -5877,18 +5777,9 @@
           <w:color w:val="000000"/>
         </w:rPr>
         <w:lastRenderedPageBreak/>
-        <w:t xml:space="preserve">Entity: </w:t>
-      </w:r>
-      <w:proofErr w:type="spellStart"/>
-      <w:r>
-        <w:rPr>
-          <w:rFonts w:cs="Times New Roman"/>
-          <w:color w:val="000000"/>
-        </w:rPr>
-        <w:t>controller_fsm</w:t>
+        <w:t>Entity: controller_fsm</w:t>
       </w:r>
       <w:bookmarkEnd w:id="13"/>
-      <w:proofErr w:type="spellEnd"/>
     </w:p>
     <w:p>
       <w:pPr>
@@ -5916,17 +5807,8 @@
           <w:rFonts w:cs="Times New Roman"/>
           <w:color w:val="24292E"/>
         </w:rPr>
-        <w:t xml:space="preserve">: </w:t>
+        <w:t>: controller_fsm.v</w:t>
       </w:r>
-      <w:proofErr w:type="spellStart"/>
-      <w:r>
-        <w:rPr>
-          <w:rFonts w:cs="Times New Roman"/>
-          <w:color w:val="24292E"/>
-        </w:rPr>
-        <w:t>controller_fsm.v</w:t>
-      </w:r>
-      <w:proofErr w:type="spellEnd"/>
     </w:p>
     <w:p>
       <w:pPr>
@@ -6301,7 +6183,6 @@
                 <w:color w:val="000000"/>
               </w:rPr>
             </w:pPr>
-            <w:proofErr w:type="spellStart"/>
             <w:r>
               <w:rPr>
                 <w:rFonts w:cs="Times New Roman"/>
@@ -6309,7 +6190,6 @@
               </w:rPr>
               <w:t>LoadIR</w:t>
             </w:r>
-            <w:proofErr w:type="spellEnd"/>
           </w:p>
         </w:tc>
         <w:tc>
@@ -6447,7 +6327,6 @@
                 <w:color w:val="000000"/>
               </w:rPr>
             </w:pPr>
-            <w:proofErr w:type="spellStart"/>
             <w:r>
               <w:rPr>
                 <w:rFonts w:cs="Times New Roman"/>
@@ -6455,7 +6334,6 @@
               </w:rPr>
               <w:t>IncPC</w:t>
             </w:r>
-            <w:proofErr w:type="spellEnd"/>
           </w:p>
         </w:tc>
         <w:tc>
@@ -6593,7 +6471,6 @@
                 <w:color w:val="000000"/>
               </w:rPr>
             </w:pPr>
-            <w:proofErr w:type="spellStart"/>
             <w:r>
               <w:rPr>
                 <w:rFonts w:cs="Times New Roman"/>
@@ -6601,7 +6478,6 @@
               </w:rPr>
               <w:t>SelPC</w:t>
             </w:r>
-            <w:proofErr w:type="spellEnd"/>
           </w:p>
         </w:tc>
         <w:tc>
@@ -6703,23 +6579,7 @@
                 <w:rFonts w:cs="Times New Roman"/>
                 <w:color w:val="000000"/>
               </w:rPr>
-              <w:t xml:space="preserve">Used to increment PC by immediate or </w:t>
-            </w:r>
-            <w:proofErr w:type="spellStart"/>
-            <w:r>
-              <w:rPr>
-                <w:rFonts w:cs="Times New Roman"/>
-                <w:color w:val="000000"/>
-              </w:rPr>
-              <w:t>val</w:t>
-            </w:r>
-            <w:proofErr w:type="spellEnd"/>
-            <w:r>
-              <w:rPr>
-                <w:rFonts w:cs="Times New Roman"/>
-                <w:color w:val="000000"/>
-              </w:rPr>
-              <w:t xml:space="preserve"> in reg</w:t>
+              <w:t>Used to increment PC by immediate or val in reg</w:t>
             </w:r>
           </w:p>
         </w:tc>
@@ -6755,7 +6615,6 @@
                 <w:color w:val="000000"/>
               </w:rPr>
             </w:pPr>
-            <w:proofErr w:type="spellStart"/>
             <w:r>
               <w:rPr>
                 <w:rFonts w:cs="Times New Roman"/>
@@ -6763,7 +6622,6 @@
               </w:rPr>
               <w:t>LoadPC</w:t>
             </w:r>
-            <w:proofErr w:type="spellEnd"/>
           </w:p>
         </w:tc>
         <w:tc>
@@ -6901,7 +6759,6 @@
                 <w:color w:val="000000"/>
               </w:rPr>
             </w:pPr>
-            <w:proofErr w:type="spellStart"/>
             <w:r>
               <w:rPr>
                 <w:rFonts w:cs="Times New Roman"/>
@@ -6910,7 +6767,6 @@
               <w:lastRenderedPageBreak/>
               <w:t>LoadReg</w:t>
             </w:r>
-            <w:proofErr w:type="spellEnd"/>
           </w:p>
         </w:tc>
         <w:tc>
@@ -7048,7 +6904,6 @@
                 <w:color w:val="000000"/>
               </w:rPr>
             </w:pPr>
-            <w:proofErr w:type="spellStart"/>
             <w:r>
               <w:rPr>
                 <w:rFonts w:cs="Times New Roman"/>
@@ -7056,7 +6911,6 @@
               </w:rPr>
               <w:t>LoadAcc</w:t>
             </w:r>
-            <w:proofErr w:type="spellEnd"/>
           </w:p>
         </w:tc>
         <w:tc>
@@ -7194,7 +7048,6 @@
                 <w:color w:val="000000"/>
               </w:rPr>
             </w:pPr>
-            <w:proofErr w:type="spellStart"/>
             <w:r>
               <w:rPr>
                 <w:rFonts w:cs="Times New Roman"/>
@@ -7202,7 +7055,6 @@
               </w:rPr>
               <w:t>SelAcc</w:t>
             </w:r>
-            <w:proofErr w:type="spellEnd"/>
           </w:p>
         </w:tc>
         <w:tc>
@@ -7309,55 +7161,7 @@
                 <w:rFonts w:cs="Times New Roman"/>
                 <w:color w:val="000000"/>
               </w:rPr>
-              <w:t xml:space="preserve">Select signal for ACC </w:t>
-            </w:r>
-            <w:proofErr w:type="spellStart"/>
-            <w:r>
-              <w:rPr>
-                <w:rFonts w:cs="Times New Roman"/>
-                <w:color w:val="000000"/>
-              </w:rPr>
-              <w:t>muxes</w:t>
-            </w:r>
-            <w:proofErr w:type="spellEnd"/>
-            <w:r>
-              <w:rPr>
-                <w:rFonts w:cs="Times New Roman"/>
-                <w:color w:val="000000"/>
-              </w:rPr>
-              <w:t xml:space="preserve"> - (</w:t>
-            </w:r>
-            <w:proofErr w:type="spellStart"/>
-            <w:r>
-              <w:rPr>
-                <w:rFonts w:cs="Times New Roman"/>
-                <w:color w:val="000000"/>
-              </w:rPr>
-              <w:t>SelAcc</w:t>
-            </w:r>
-            <w:proofErr w:type="spellEnd"/>
-            <w:r>
-              <w:rPr>
-                <w:rFonts w:cs="Times New Roman"/>
-                <w:color w:val="000000"/>
-              </w:rPr>
-              <w:t xml:space="preserve">[1] = SelAcc1, </w:t>
-            </w:r>
-            <w:proofErr w:type="spellStart"/>
-            <w:r>
-              <w:rPr>
-                <w:rFonts w:cs="Times New Roman"/>
-                <w:color w:val="000000"/>
-              </w:rPr>
-              <w:t>SelAcc</w:t>
-            </w:r>
-            <w:proofErr w:type="spellEnd"/>
-            <w:r>
-              <w:rPr>
-                <w:rFonts w:cs="Times New Roman"/>
-                <w:color w:val="000000"/>
-              </w:rPr>
-              <w:t>[0] = SelAcc0)</w:t>
+              <w:t>Select signal for ACC muxes - (SelAcc[1] = SelAcc1, SelAcc[0] = SelAcc0)</w:t>
             </w:r>
           </w:p>
         </w:tc>
@@ -7393,7 +7197,6 @@
                 <w:color w:val="000000"/>
               </w:rPr>
             </w:pPr>
-            <w:proofErr w:type="spellStart"/>
             <w:r>
               <w:rPr>
                 <w:rFonts w:cs="Times New Roman"/>
@@ -7401,7 +7204,6 @@
               </w:rPr>
               <w:t>SelALU</w:t>
             </w:r>
-            <w:proofErr w:type="spellEnd"/>
           </w:p>
         </w:tc>
         <w:tc>
@@ -7693,7 +7495,6 @@
                 <w:color w:val="000000"/>
               </w:rPr>
             </w:pPr>
-            <w:proofErr w:type="spellStart"/>
             <w:r>
               <w:rPr>
                 <w:rFonts w:cs="Times New Roman"/>
@@ -7701,7 +7502,6 @@
               </w:rPr>
               <w:t>Clk</w:t>
             </w:r>
-            <w:proofErr w:type="spellEnd"/>
           </w:p>
         </w:tc>
         <w:tc>
@@ -8394,18 +8194,9 @@
           <w:color w:val="000000"/>
         </w:rPr>
         <w:lastRenderedPageBreak/>
-        <w:t xml:space="preserve">Entity: </w:t>
-      </w:r>
-      <w:proofErr w:type="spellStart"/>
-      <w:r>
-        <w:rPr>
-          <w:rFonts w:cs="Times New Roman"/>
-          <w:color w:val="000000"/>
-        </w:rPr>
-        <w:t>nbit_two_one_mux</w:t>
+        <w:t>Entity: nbit_two_one_mux</w:t>
       </w:r>
       <w:bookmarkEnd w:id="18"/>
-      <w:proofErr w:type="spellEnd"/>
     </w:p>
     <w:p>
       <w:pPr>
@@ -8433,17 +8224,8 @@
           <w:rFonts w:cs="Times New Roman"/>
           <w:color w:val="24292E"/>
         </w:rPr>
-        <w:t xml:space="preserve">: </w:t>
+        <w:t>: nbit_two_one_mux.v</w:t>
       </w:r>
-      <w:proofErr w:type="spellStart"/>
-      <w:r>
-        <w:rPr>
-          <w:rFonts w:cs="Times New Roman"/>
-          <w:color w:val="24292E"/>
-        </w:rPr>
-        <w:t>nbit_two_one_mux.v</w:t>
-      </w:r>
-      <w:proofErr w:type="spellEnd"/>
     </w:p>
     <w:p>
       <w:pPr>
@@ -9249,7 +9031,6 @@
                 <w:color w:val="000000"/>
               </w:rPr>
             </w:pPr>
-            <w:proofErr w:type="spellStart"/>
             <w:r>
               <w:rPr>
                 <w:rFonts w:cs="Times New Roman"/>
@@ -9257,7 +9038,6 @@
               </w:rPr>
               <w:t>bus_out</w:t>
             </w:r>
-            <w:proofErr w:type="spellEnd"/>
           </w:p>
         </w:tc>
         <w:tc>
@@ -9400,7 +9180,6 @@
                 <w:color w:val="000000"/>
               </w:rPr>
             </w:pPr>
-            <w:proofErr w:type="spellStart"/>
             <w:r>
               <w:rPr>
                 <w:rFonts w:cs="Times New Roman"/>
@@ -9408,7 +9187,6 @@
               </w:rPr>
               <w:t>bus_a</w:t>
             </w:r>
-            <w:proofErr w:type="spellEnd"/>
           </w:p>
         </w:tc>
         <w:tc>
@@ -9551,7 +9329,6 @@
                 <w:color w:val="000000"/>
               </w:rPr>
             </w:pPr>
-            <w:proofErr w:type="spellStart"/>
             <w:r>
               <w:rPr>
                 <w:rFonts w:cs="Times New Roman"/>
@@ -9559,7 +9336,6 @@
               </w:rPr>
               <w:t>bus_b</w:t>
             </w:r>
-            <w:proofErr w:type="spellEnd"/>
           </w:p>
         </w:tc>
         <w:tc>
@@ -9852,20 +9628,13 @@
         <w:pStyle w:val="Heading2"/>
       </w:pPr>
       <w:bookmarkStart w:id="23" w:name="_Toc137675975"/>
-      <w:proofErr w:type="spellStart"/>
       <w:r>
-        <w:t>Modelsim</w:t>
+        <w:t xml:space="preserve">Modelsim  - </w:t>
       </w:r>
-      <w:proofErr w:type="spellEnd"/>
-      <w:r>
-        <w:t xml:space="preserve">  - </w:t>
-      </w:r>
-      <w:proofErr w:type="spellStart"/>
       <w:r>
         <w:t>accumulator.v</w:t>
       </w:r>
       <w:bookmarkEnd w:id="23"/>
-      <w:proofErr w:type="spellEnd"/>
     </w:p>
     <w:p>
       <w:r>
@@ -9957,13 +9726,8 @@
         <w:pStyle w:val="Heading2"/>
       </w:pPr>
       <w:bookmarkStart w:id="24" w:name="_Toc137675976"/>
-      <w:proofErr w:type="spellStart"/>
       <w:r>
-        <w:t>Modelsim</w:t>
-      </w:r>
-      <w:proofErr w:type="spellEnd"/>
-      <w:r>
-        <w:t xml:space="preserve"> – ALU_8bit.v</w:t>
+        <w:t>Modelsim – ALU_8bit.v</w:t>
       </w:r>
       <w:bookmarkEnd w:id="24"/>
     </w:p>
@@ -10154,11 +9918,6 @@
             </wp14:sizeRelV>
           </wp:anchor>
         </w:drawing>
-      </w:r>
-    </w:p>
-    <w:p>
-      <w:r>
-        <w:t xml:space="preserve"> </w:t>
       </w:r>
     </w:p>
     <w:p/>
@@ -10234,39 +9993,149 @@
           </wp:anchor>
         </w:drawing>
       </w:r>
-      <w:proofErr w:type="spellStart"/>
       <w:r>
-        <w:t>Modelsim</w:t>
-      </w:r>
-      <w:proofErr w:type="spellEnd"/>
-      <w:r>
-        <w:t xml:space="preserve"> – </w:t>
-      </w:r>
-      <w:proofErr w:type="spellStart"/>
-      <w:r>
-        <w:t>controller_fsm.v</w:t>
+        <w:t>Modelsim – controller_fsm.v</w:t>
       </w:r>
       <w:bookmarkEnd w:id="25"/>
-      <w:proofErr w:type="spellEnd"/>
     </w:p>
     <w:p/>
     <w:p>
       <w:pPr>
         <w:pStyle w:val="Heading2"/>
       </w:pPr>
+      <w:r>
+        <w:lastRenderedPageBreak/>
+        <w:t>Modelsim – instruction_</w:t>
+      </w:r>
+      <w:r>
+        <w:t>memory</w:t>
+      </w:r>
+      <w:r>
+        <w:t>.v</w:t>
+      </w:r>
+    </w:p>
+    <w:p>
+      <w:r>
+        <w:rPr>
+          <w:noProof/>
+        </w:rPr>
+        <w:drawing>
+          <wp:inline distT="0" distB="0" distL="0" distR="0" wp14:anchorId="2A7729BC" wp14:editId="4D65E675">
+            <wp:extent cx="5943600" cy="3474720"/>
+            <wp:effectExtent l="0" t="0" r="0" b="0"/>
+            <wp:docPr id="412247979" name="Picture 3" descr="A screenshot of a computer&#10;&#10;Description automatically generated with medium confidence"/>
+            <wp:cNvGraphicFramePr>
+              <a:graphicFrameLocks xmlns:a="http://schemas.openxmlformats.org/drawingml/2006/main" noChangeAspect="1"/>
+            </wp:cNvGraphicFramePr>
+            <a:graphic xmlns:a="http://schemas.openxmlformats.org/drawingml/2006/main">
+              <a:graphicData uri="http://schemas.openxmlformats.org/drawingml/2006/picture">
+                <pic:pic xmlns:pic="http://schemas.openxmlformats.org/drawingml/2006/picture">
+                  <pic:nvPicPr>
+                    <pic:cNvPr id="412247979" name="Picture 3" descr="A screenshot of a computer&#10;&#10;Description automatically generated with medium confidence"/>
+                    <pic:cNvPicPr/>
+                  </pic:nvPicPr>
+                  <pic:blipFill>
+                    <a:blip r:embed="rId24" cstate="print">
+                      <a:extLst>
+                        <a:ext uri="{28A0092B-C50C-407E-A947-70E740481C1C}">
+                          <a14:useLocalDpi xmlns:a14="http://schemas.microsoft.com/office/drawing/2010/main" val="0"/>
+                        </a:ext>
+                      </a:extLst>
+                    </a:blip>
+                    <a:stretch>
+                      <a:fillRect/>
+                    </a:stretch>
+                  </pic:blipFill>
+                  <pic:spPr>
+                    <a:xfrm>
+                      <a:off x="0" y="0"/>
+                      <a:ext cx="5943600" cy="3474720"/>
+                    </a:xfrm>
+                    <a:prstGeom prst="rect">
+                      <a:avLst/>
+                    </a:prstGeom>
+                  </pic:spPr>
+                </pic:pic>
+              </a:graphicData>
+            </a:graphic>
+          </wp:inline>
+        </w:drawing>
+      </w:r>
+    </w:p>
+    <w:p/>
+    <w:p>
+      <w:pPr>
+        <w:pStyle w:val="Heading2"/>
+      </w:pPr>
       <w:bookmarkStart w:id="26" w:name="_Toc137675978"/>
       <w:r>
+        <w:t>Modelsim – instruction_register.v</w:t>
+      </w:r>
+    </w:p>
+    <w:p>
+      <w:r>
         <w:rPr>
           <w:noProof/>
         </w:rPr>
         <w:drawing>
-          <wp:anchor distT="0" distB="0" distL="114300" distR="114300" simplePos="0" relativeHeight="251670528" behindDoc="0" locked="0" layoutInCell="1" allowOverlap="1" wp14:anchorId="1C6EA211" wp14:editId="79A71F6B">
+          <wp:inline distT="0" distB="0" distL="0" distR="0" wp14:anchorId="29B7BD5E" wp14:editId="298CAB98">
+            <wp:extent cx="5943600" cy="2035810"/>
+            <wp:effectExtent l="0" t="0" r="0" b="2540"/>
+            <wp:docPr id="1803811037" name="Picture 1" descr="A screenshot of a computer&#10;&#10;Description automatically generated with medium confidence"/>
+            <wp:cNvGraphicFramePr>
+              <a:graphicFrameLocks xmlns:a="http://schemas.openxmlformats.org/drawingml/2006/main" noChangeAspect="1"/>
+            </wp:cNvGraphicFramePr>
+            <a:graphic xmlns:a="http://schemas.openxmlformats.org/drawingml/2006/main">
+              <a:graphicData uri="http://schemas.openxmlformats.org/drawingml/2006/picture">
+                <pic:pic xmlns:pic="http://schemas.openxmlformats.org/drawingml/2006/picture">
+                  <pic:nvPicPr>
+                    <pic:cNvPr id="1803811037" name="Picture 1" descr="A screenshot of a computer&#10;&#10;Description automatically generated with medium confidence"/>
+                    <pic:cNvPicPr/>
+                  </pic:nvPicPr>
+                  <pic:blipFill>
+                    <a:blip r:embed="rId25" cstate="print">
+                      <a:extLst>
+                        <a:ext uri="{28A0092B-C50C-407E-A947-70E740481C1C}">
+                          <a14:useLocalDpi xmlns:a14="http://schemas.microsoft.com/office/drawing/2010/main" val="0"/>
+                        </a:ext>
+                      </a:extLst>
+                    </a:blip>
+                    <a:stretch>
+                      <a:fillRect/>
+                    </a:stretch>
+                  </pic:blipFill>
+                  <pic:spPr>
+                    <a:xfrm>
+                      <a:off x="0" y="0"/>
+                      <a:ext cx="5943600" cy="2035810"/>
+                    </a:xfrm>
+                    <a:prstGeom prst="rect">
+                      <a:avLst/>
+                    </a:prstGeom>
+                  </pic:spPr>
+                </pic:pic>
+              </a:graphicData>
+            </a:graphic>
+          </wp:inline>
+        </w:drawing>
+      </w:r>
+    </w:p>
+    <w:p>
+      <w:pPr>
+        <w:pStyle w:val="Heading2"/>
+      </w:pPr>
+      <w:r>
+        <w:rPr>
+          <w:noProof/>
+        </w:rPr>
+        <w:drawing>
+          <wp:anchor distT="0" distB="0" distL="114300" distR="114300" simplePos="0" relativeHeight="251670528" behindDoc="0" locked="0" layoutInCell="1" allowOverlap="1" wp14:anchorId="1C6EA211" wp14:editId="2F39C76F">
             <wp:simplePos x="0" y="0"/>
             <wp:positionH relativeFrom="column">
-              <wp:posOffset>-205740</wp:posOffset>
+              <wp:posOffset>-320040</wp:posOffset>
             </wp:positionH>
             <wp:positionV relativeFrom="paragraph">
-              <wp:posOffset>230505</wp:posOffset>
+              <wp:posOffset>253365</wp:posOffset>
             </wp:positionV>
             <wp:extent cx="6639560" cy="937260"/>
             <wp:effectExtent l="0" t="0" r="8890" b="0"/>
@@ -10285,7 +10154,7 @@
                     </pic:cNvPicPr>
                   </pic:nvPicPr>
                   <pic:blipFill>
-                    <a:blip r:embed="rId24">
+                    <a:blip r:embed="rId26">
                       <a:extLst>
                         <a:ext uri="{28A0092B-C50C-407E-A947-70E740481C1C}">
                           <a14:useLocalDpi xmlns:a14="http://schemas.microsoft.com/office/drawing/2010/main" val="0"/>
@@ -10322,50 +10191,26 @@
           </wp:anchor>
         </w:drawing>
       </w:r>
-      <w:proofErr w:type="spellStart"/>
       <w:r>
-        <w:t>Modelsim</w:t>
-      </w:r>
-      <w:proofErr w:type="spellEnd"/>
-      <w:r>
-        <w:t xml:space="preserve"> – </w:t>
-      </w:r>
-      <w:proofErr w:type="spellStart"/>
-      <w:r>
-        <w:t>nbit_two_one_mux.v</w:t>
+        <w:t>Modelsim – nbit_two_one_mux.v</w:t>
       </w:r>
       <w:bookmarkEnd w:id="26"/>
-      <w:proofErr w:type="spellEnd"/>
     </w:p>
     <w:p/>
     <w:p>
       <w:pPr>
         <w:pStyle w:val="Heading2"/>
       </w:pPr>
-      <w:proofErr w:type="spellStart"/>
       <w:r>
-        <w:t>Modelsim</w:t>
+        <w:lastRenderedPageBreak/>
+        <w:t>Modelsim – program_counter.v</w:t>
       </w:r>
-      <w:proofErr w:type="spellEnd"/>
-      <w:r>
-        <w:t xml:space="preserve"> – </w:t>
-      </w:r>
-      <w:proofErr w:type="spellStart"/>
-      <w:r>
-        <w:t>program_</w:t>
-      </w:r>
-      <w:proofErr w:type="gramStart"/>
-      <w:r>
-        <w:t>counter</w:t>
-      </w:r>
-      <w:r>
-        <w:t>.v</w:t>
-      </w:r>
-      <w:proofErr w:type="spellEnd"/>
-      <w:proofErr w:type="gramEnd"/>
     </w:p>
     <w:p>
       <w:r>
+        <w:rPr>
+          <w:noProof/>
+        </w:rPr>
         <w:drawing>
           <wp:inline distT="0" distB="0" distL="0" distR="0" wp14:anchorId="799D742F" wp14:editId="6B1840B0">
             <wp:extent cx="5943600" cy="1047750"/>
@@ -10382,7 +10227,7 @@
                     <pic:cNvPicPr/>
                   </pic:nvPicPr>
                   <pic:blipFill>
-                    <a:blip r:embed="rId25"/>
+                    <a:blip r:embed="rId27"/>
                     <a:stretch>
                       <a:fillRect/>
                     </a:stretch>
@@ -10403,6 +10248,67 @@
         </w:drawing>
       </w:r>
     </w:p>
+    <w:p/>
+    <w:p>
+      <w:pPr>
+        <w:pStyle w:val="Heading2"/>
+      </w:pPr>
+      <w:r>
+        <w:t xml:space="preserve">Modelsim – </w:t>
+      </w:r>
+      <w:r>
+        <w:t>16 slot 8-bit register unit</w:t>
+      </w:r>
+    </w:p>
+    <w:p>
+      <w:r>
+        <w:rPr>
+          <w:noProof/>
+        </w:rPr>
+        <w:drawing>
+          <wp:inline distT="0" distB="0" distL="0" distR="0" wp14:anchorId="170B2632" wp14:editId="5F7AE7BB">
+            <wp:extent cx="5943600" cy="970915"/>
+            <wp:effectExtent l="0" t="0" r="0" b="635"/>
+            <wp:docPr id="694560758" name="Picture 2" descr="A picture containing text, software, multimedia software, line&#10;&#10;Description automatically generated"/>
+            <wp:cNvGraphicFramePr>
+              <a:graphicFrameLocks xmlns:a="http://schemas.openxmlformats.org/drawingml/2006/main" noChangeAspect="1"/>
+            </wp:cNvGraphicFramePr>
+            <a:graphic xmlns:a="http://schemas.openxmlformats.org/drawingml/2006/main">
+              <a:graphicData uri="http://schemas.openxmlformats.org/drawingml/2006/picture">
+                <pic:pic xmlns:pic="http://schemas.openxmlformats.org/drawingml/2006/picture">
+                  <pic:nvPicPr>
+                    <pic:cNvPr id="694560758" name="Picture 2" descr="A picture containing text, software, multimedia software, line&#10;&#10;Description automatically generated"/>
+                    <pic:cNvPicPr/>
+                  </pic:nvPicPr>
+                  <pic:blipFill>
+                    <a:blip r:embed="rId28" cstate="print">
+                      <a:extLst>
+                        <a:ext uri="{28A0092B-C50C-407E-A947-70E740481C1C}">
+                          <a14:useLocalDpi xmlns:a14="http://schemas.microsoft.com/office/drawing/2010/main" val="0"/>
+                        </a:ext>
+                      </a:extLst>
+                    </a:blip>
+                    <a:stretch>
+                      <a:fillRect/>
+                    </a:stretch>
+                  </pic:blipFill>
+                  <pic:spPr>
+                    <a:xfrm>
+                      <a:off x="0" y="0"/>
+                      <a:ext cx="5943600" cy="970915"/>
+                    </a:xfrm>
+                    <a:prstGeom prst="rect">
+                      <a:avLst/>
+                    </a:prstGeom>
+                  </pic:spPr>
+                </pic:pic>
+              </a:graphicData>
+            </a:graphic>
+          </wp:inline>
+        </w:drawing>
+      </w:r>
+    </w:p>
+    <w:p/>
     <w:p/>
     <w:p>
       <w:pPr>
@@ -10555,7 +10461,21 @@
           <w:bCs/>
           <w:sz w:val="24"/>
         </w:rPr>
-        <w:t>Austin Benedetti, Daniel Ems, Nicholas Lyons, Mike Pena, Trent Reeves, Mimansa Verma, Derrick Ward, Jiawen Zhen</w:t>
+        <w:t>Austin Benedetti, Daniel Ems, Nicholas Lyons, Mike Pe</w:t>
+      </w:r>
+      <w:r>
+        <w:rPr>
+          <w:bCs/>
+          <w:sz w:val="24"/>
+        </w:rPr>
+        <w:t>ñ</w:t>
+      </w:r>
+      <w:r>
+        <w:rPr>
+          <w:bCs/>
+          <w:sz w:val="24"/>
+        </w:rPr>
+        <w:t>a, Trent Reeves, Mimansa Verma, Derrick Ward, Jiawen Zhen</w:t>
       </w:r>
     </w:p>
     <w:p>
@@ -10659,9 +10579,9 @@
     </w:p>
     <w:p/>
     <w:sectPr>
-      <w:headerReference w:type="default" r:id="rId26"/>
-      <w:headerReference w:type="first" r:id="rId27"/>
-      <w:footerReference w:type="first" r:id="rId28"/>
+      <w:headerReference w:type="default" r:id="rId29"/>
+      <w:headerReference w:type="first" r:id="rId30"/>
+      <w:footerReference w:type="first" r:id="rId31"/>
       <w:pgSz w:w="12240" w:h="15840"/>
       <w:pgMar w:top="1440" w:right="1440" w:bottom="1440" w:left="1440" w:header="720" w:footer="720" w:gutter="0"/>
       <w:cols w:space="720"/>
@@ -11843,20 +11763,7 @@
                               <w:rPr>
                                 <w:noProof/>
                               </w:rPr>
-                              <w:t>APPENDIX A:</w:t>
-                            </w:r>
-                            <w:r>
-                              <w:rPr>
-                                <w:noProof/>
-                              </w:rPr>
-                              <w:br/>
-                            </w:r>
-                            <w:r>
-                              <w:rPr>
-                                <w:noProof/>
-                              </w:rPr>
-                              <w:br/>
-                              <w:t>8-Bit Microcontroller Code Base</w:t>
+                              <w:t>Modelsim – instruction_memory.v</w:t>
                             </w:r>
                           </w:fldSimple>
                         </w:p>
@@ -11917,20 +11824,7 @@
                         <w:rPr>
                           <w:noProof/>
                         </w:rPr>
-                        <w:t>APPENDIX A:</w:t>
-                      </w:r>
-                      <w:r>
-                        <w:rPr>
-                          <w:noProof/>
-                        </w:rPr>
-                        <w:br/>
-                      </w:r>
-                      <w:r>
-                        <w:rPr>
-                          <w:noProof/>
-                        </w:rPr>
-                        <w:br/>
-                        <w:t>8-Bit Microcontroller Code Base</w:t>
+                        <w:t>Modelsim – instruction_memory.v</w:t>
                       </w:r>
                     </w:fldSimple>
                   </w:p>

</xml_diff>

<commit_message>
updated report headers and accumulator section
</commit_message>
<xml_diff>
--- a/report/SOC__CSE664_FinalProject_Spring2023.docx
+++ b/report/SOC__CSE664_FinalProject_Spring2023.docx
@@ -286,7 +286,21 @@
           <w:rFonts w:cs="Times New Roman"/>
           <w:sz w:val="28"/>
         </w:rPr>
-        <w:t>Austin Benedetti, Daniel Ems, Nicholas Lyons, Mike Pena, Trent Reeves, Mimansa Verma, Derrick Ward, Jiawen Zhen</w:t>
+        <w:t>Austin Benedetti, Daniel Ems, Nicholas Lyons, Mike Pe</w:t>
+      </w:r>
+      <w:r>
+        <w:rPr>
+          <w:rFonts w:cs="Times New Roman"/>
+          <w:sz w:val="28"/>
+        </w:rPr>
+        <w:t>ñ</w:t>
+      </w:r>
+      <w:r>
+        <w:rPr>
+          <w:rFonts w:cs="Times New Roman"/>
+          <w:sz w:val="28"/>
+        </w:rPr>
+        <w:t>a, Trent Reeves, Mimansa Verma, Derrick Ward, Jiawen Zhen</w:t>
       </w:r>
     </w:p>
     <w:p>
@@ -433,7 +447,9 @@
             <w:rPr>
               <w:rFonts w:asciiTheme="minorHAnsi" w:hAnsiTheme="minorHAnsi"/>
               <w:noProof/>
+              <w:kern w:val="2"/>
               <w:lang w:eastAsia="en-US"/>
+              <w14:ligatures w14:val="standardContextual"/>
             </w:rPr>
           </w:pPr>
           <w:r>
@@ -454,7 +470,7 @@
             </w:rPr>
             <w:fldChar w:fldCharType="separate"/>
           </w:r>
-          <w:hyperlink w:anchor="_Toc137675953" w:history="1">
+          <w:hyperlink w:anchor="_Toc138026114" w:history="1">
             <w:r>
               <w:rPr>
                 <w:rStyle w:val="Hyperlink"/>
@@ -467,7 +483,9 @@
               <w:rPr>
                 <w:rFonts w:asciiTheme="minorHAnsi" w:hAnsiTheme="minorHAnsi"/>
                 <w:noProof/>
+                <w:kern w:val="2"/>
                 <w:lang w:eastAsia="en-US"/>
+                <w14:ligatures w14:val="standardContextual"/>
               </w:rPr>
               <w:tab/>
             </w:r>
@@ -498,7 +516,7 @@
                 <w:noProof/>
                 <w:webHidden/>
               </w:rPr>
-              <w:instrText xml:space="preserve"> PAGEREF _Toc137675953 \h </w:instrText>
+              <w:instrText xml:space="preserve"> PAGEREF _Toc138026114 \h </w:instrText>
             </w:r>
             <w:r>
               <w:rPr>
@@ -538,10 +556,12 @@
             </w:tabs>
             <w:rPr>
               <w:noProof/>
+              <w:kern w:val="2"/>
               <w:lang w:eastAsia="en-US"/>
+              <w14:ligatures w14:val="standardContextual"/>
             </w:rPr>
           </w:pPr>
-          <w:hyperlink w:anchor="_Toc137675954" w:history="1">
+          <w:hyperlink w:anchor="_Toc138026115" w:history="1">
             <w:r>
               <w:rPr>
                 <w:rStyle w:val="Hyperlink"/>
@@ -553,7 +573,9 @@
             <w:r>
               <w:rPr>
                 <w:noProof/>
+                <w:kern w:val="2"/>
                 <w:lang w:eastAsia="en-US"/>
+                <w14:ligatures w14:val="standardContextual"/>
               </w:rPr>
               <w:tab/>
             </w:r>
@@ -563,7 +585,7 @@
                 <w:rFonts w:cs="Times New Roman"/>
                 <w:noProof/>
               </w:rPr>
-              <w:t>Entity: acc_simple</w:t>
+              <w:t>Entity: acc</w:t>
             </w:r>
             <w:r>
               <w:rPr>
@@ -584,7 +606,7 @@
                 <w:noProof/>
                 <w:webHidden/>
               </w:rPr>
-              <w:instrText xml:space="preserve"> PAGEREF _Toc137675954 \h </w:instrText>
+              <w:instrText xml:space="preserve"> PAGEREF _Toc138026115 \h </w:instrText>
             </w:r>
             <w:r>
               <w:rPr>
@@ -624,10 +646,12 @@
             </w:tabs>
             <w:rPr>
               <w:noProof/>
+              <w:kern w:val="2"/>
               <w:lang w:eastAsia="en-US"/>
+              <w14:ligatures w14:val="standardContextual"/>
             </w:rPr>
           </w:pPr>
-          <w:hyperlink w:anchor="_Toc137675955" w:history="1">
+          <w:hyperlink w:anchor="_Toc138026116" w:history="1">
             <w:r>
               <w:rPr>
                 <w:rStyle w:val="Hyperlink"/>
@@ -639,7 +663,9 @@
             <w:r>
               <w:rPr>
                 <w:noProof/>
+                <w:kern w:val="2"/>
                 <w:lang w:eastAsia="en-US"/>
+                <w14:ligatures w14:val="standardContextual"/>
               </w:rPr>
               <w:tab/>
             </w:r>
@@ -670,7 +696,7 @@
                 <w:noProof/>
                 <w:webHidden/>
               </w:rPr>
-              <w:instrText xml:space="preserve"> PAGEREF _Toc137675955 \h </w:instrText>
+              <w:instrText xml:space="preserve"> PAGEREF _Toc138026116 \h </w:instrText>
             </w:r>
             <w:r>
               <w:rPr>
@@ -710,10 +736,12 @@
             </w:tabs>
             <w:rPr>
               <w:noProof/>
+              <w:kern w:val="2"/>
               <w:lang w:eastAsia="en-US"/>
+              <w14:ligatures w14:val="standardContextual"/>
             </w:rPr>
           </w:pPr>
-          <w:hyperlink w:anchor="_Toc137675956" w:history="1">
+          <w:hyperlink w:anchor="_Toc138026117" w:history="1">
             <w:r>
               <w:rPr>
                 <w:rStyle w:val="Hyperlink"/>
@@ -725,7 +753,9 @@
             <w:r>
               <w:rPr>
                 <w:noProof/>
+                <w:kern w:val="2"/>
                 <w:lang w:eastAsia="en-US"/>
+                <w14:ligatures w14:val="standardContextual"/>
               </w:rPr>
               <w:tab/>
             </w:r>
@@ -756,7 +786,7 @@
                 <w:noProof/>
                 <w:webHidden/>
               </w:rPr>
-              <w:instrText xml:space="preserve"> PAGEREF _Toc137675956 \h </w:instrText>
+              <w:instrText xml:space="preserve"> PAGEREF _Toc138026117 \h </w:instrText>
             </w:r>
             <w:r>
               <w:rPr>
@@ -796,10 +826,12 @@
             </w:tabs>
             <w:rPr>
               <w:noProof/>
+              <w:kern w:val="2"/>
               <w:lang w:eastAsia="en-US"/>
+              <w14:ligatures w14:val="standardContextual"/>
             </w:rPr>
           </w:pPr>
-          <w:hyperlink w:anchor="_Toc137675957" w:history="1">
+          <w:hyperlink w:anchor="_Toc138026118" w:history="1">
             <w:r>
               <w:rPr>
                 <w:rStyle w:val="Hyperlink"/>
@@ -811,7 +843,9 @@
             <w:r>
               <w:rPr>
                 <w:noProof/>
+                <w:kern w:val="2"/>
                 <w:lang w:eastAsia="en-US"/>
+                <w14:ligatures w14:val="standardContextual"/>
               </w:rPr>
               <w:tab/>
             </w:r>
@@ -842,7 +876,7 @@
                 <w:noProof/>
                 <w:webHidden/>
               </w:rPr>
-              <w:instrText xml:space="preserve"> PAGEREF _Toc137675957 \h </w:instrText>
+              <w:instrText xml:space="preserve"> PAGEREF _Toc138026118 \h </w:instrText>
             </w:r>
             <w:r>
               <w:rPr>
@@ -882,10 +916,12 @@
             </w:tabs>
             <w:rPr>
               <w:noProof/>
+              <w:kern w:val="2"/>
               <w:lang w:eastAsia="en-US"/>
+              <w14:ligatures w14:val="standardContextual"/>
             </w:rPr>
           </w:pPr>
-          <w:hyperlink w:anchor="_Toc137675958" w:history="1">
+          <w:hyperlink w:anchor="_Toc138026119" w:history="1">
             <w:r>
               <w:rPr>
                 <w:rStyle w:val="Hyperlink"/>
@@ -897,7 +933,9 @@
             <w:r>
               <w:rPr>
                 <w:noProof/>
+                <w:kern w:val="2"/>
                 <w:lang w:eastAsia="en-US"/>
+                <w14:ligatures w14:val="standardContextual"/>
               </w:rPr>
               <w:tab/>
             </w:r>
@@ -928,7 +966,7 @@
                 <w:noProof/>
                 <w:webHidden/>
               </w:rPr>
-              <w:instrText xml:space="preserve"> PAGEREF _Toc137675958 \h </w:instrText>
+              <w:instrText xml:space="preserve"> PAGEREF _Toc138026119 \h </w:instrText>
             </w:r>
             <w:r>
               <w:rPr>
@@ -968,10 +1006,12 @@
             </w:tabs>
             <w:rPr>
               <w:noProof/>
+              <w:kern w:val="2"/>
               <w:lang w:eastAsia="en-US"/>
+              <w14:ligatures w14:val="standardContextual"/>
             </w:rPr>
           </w:pPr>
-          <w:hyperlink w:anchor="_Toc137675959" w:history="1">
+          <w:hyperlink w:anchor="_Toc138026120" w:history="1">
             <w:r>
               <w:rPr>
                 <w:rStyle w:val="Hyperlink"/>
@@ -983,7 +1023,9 @@
             <w:r>
               <w:rPr>
                 <w:noProof/>
+                <w:kern w:val="2"/>
                 <w:lang w:eastAsia="en-US"/>
+                <w14:ligatures w14:val="standardContextual"/>
               </w:rPr>
               <w:tab/>
             </w:r>
@@ -1014,7 +1056,7 @@
                 <w:noProof/>
                 <w:webHidden/>
               </w:rPr>
-              <w:instrText xml:space="preserve"> PAGEREF _Toc137675959 \h </w:instrText>
+              <w:instrText xml:space="preserve"> PAGEREF _Toc138026120 \h </w:instrText>
             </w:r>
             <w:r>
               <w:rPr>
@@ -1054,10 +1096,12 @@
             </w:tabs>
             <w:rPr>
               <w:noProof/>
+              <w:kern w:val="2"/>
               <w:lang w:eastAsia="en-US"/>
+              <w14:ligatures w14:val="standardContextual"/>
             </w:rPr>
           </w:pPr>
-          <w:hyperlink w:anchor="_Toc137675960" w:history="1">
+          <w:hyperlink w:anchor="_Toc138026121" w:history="1">
             <w:r>
               <w:rPr>
                 <w:rStyle w:val="Hyperlink"/>
@@ -1069,7 +1113,9 @@
             <w:r>
               <w:rPr>
                 <w:noProof/>
+                <w:kern w:val="2"/>
                 <w:lang w:eastAsia="en-US"/>
+                <w14:ligatures w14:val="standardContextual"/>
               </w:rPr>
               <w:tab/>
             </w:r>
@@ -1100,7 +1146,7 @@
                 <w:noProof/>
                 <w:webHidden/>
               </w:rPr>
-              <w:instrText xml:space="preserve"> PAGEREF _Toc137675960 \h </w:instrText>
+              <w:instrText xml:space="preserve"> PAGEREF _Toc138026121 \h </w:instrText>
             </w:r>
             <w:r>
               <w:rPr>
@@ -1140,10 +1186,12 @@
             </w:tabs>
             <w:rPr>
               <w:noProof/>
+              <w:kern w:val="2"/>
               <w:lang w:eastAsia="en-US"/>
+              <w14:ligatures w14:val="standardContextual"/>
             </w:rPr>
           </w:pPr>
-          <w:hyperlink w:anchor="_Toc137675961" w:history="1">
+          <w:hyperlink w:anchor="_Toc138026122" w:history="1">
             <w:r>
               <w:rPr>
                 <w:rStyle w:val="Hyperlink"/>
@@ -1155,7 +1203,9 @@
             <w:r>
               <w:rPr>
                 <w:noProof/>
+                <w:kern w:val="2"/>
                 <w:lang w:eastAsia="en-US"/>
+                <w14:ligatures w14:val="standardContextual"/>
               </w:rPr>
               <w:tab/>
             </w:r>
@@ -1186,7 +1236,7 @@
                 <w:noProof/>
                 <w:webHidden/>
               </w:rPr>
-              <w:instrText xml:space="preserve"> PAGEREF _Toc137675961 \h </w:instrText>
+              <w:instrText xml:space="preserve"> PAGEREF _Toc138026122 \h </w:instrText>
             </w:r>
             <w:r>
               <w:rPr>
@@ -1226,10 +1276,12 @@
             </w:tabs>
             <w:rPr>
               <w:noProof/>
+              <w:kern w:val="2"/>
               <w:lang w:eastAsia="en-US"/>
+              <w14:ligatures w14:val="standardContextual"/>
             </w:rPr>
           </w:pPr>
-          <w:hyperlink w:anchor="_Toc137675962" w:history="1">
+          <w:hyperlink w:anchor="_Toc138026123" w:history="1">
             <w:r>
               <w:rPr>
                 <w:rStyle w:val="Hyperlink"/>
@@ -1241,7 +1293,9 @@
             <w:r>
               <w:rPr>
                 <w:noProof/>
+                <w:kern w:val="2"/>
                 <w:lang w:eastAsia="en-US"/>
+                <w14:ligatures w14:val="standardContextual"/>
               </w:rPr>
               <w:tab/>
             </w:r>
@@ -1272,7 +1326,7 @@
                 <w:noProof/>
                 <w:webHidden/>
               </w:rPr>
-              <w:instrText xml:space="preserve"> PAGEREF _Toc137675962 \h </w:instrText>
+              <w:instrText xml:space="preserve"> PAGEREF _Toc138026123 \h </w:instrText>
             </w:r>
             <w:r>
               <w:rPr>
@@ -1312,10 +1366,12 @@
             </w:tabs>
             <w:rPr>
               <w:noProof/>
+              <w:kern w:val="2"/>
               <w:lang w:eastAsia="en-US"/>
+              <w14:ligatures w14:val="standardContextual"/>
             </w:rPr>
           </w:pPr>
-          <w:hyperlink w:anchor="_Toc137675963" w:history="1">
+          <w:hyperlink w:anchor="_Toc138026124" w:history="1">
             <w:r>
               <w:rPr>
                 <w:rStyle w:val="Hyperlink"/>
@@ -1327,7 +1383,9 @@
             <w:r>
               <w:rPr>
                 <w:noProof/>
+                <w:kern w:val="2"/>
                 <w:lang w:eastAsia="en-US"/>
+                <w14:ligatures w14:val="standardContextual"/>
               </w:rPr>
               <w:tab/>
             </w:r>
@@ -1358,7 +1416,7 @@
                 <w:noProof/>
                 <w:webHidden/>
               </w:rPr>
-              <w:instrText xml:space="preserve"> PAGEREF _Toc137675963 \h </w:instrText>
+              <w:instrText xml:space="preserve"> PAGEREF _Toc138026124 \h </w:instrText>
             </w:r>
             <w:r>
               <w:rPr>
@@ -1398,10 +1456,12 @@
             </w:tabs>
             <w:rPr>
               <w:noProof/>
+              <w:kern w:val="2"/>
               <w:lang w:eastAsia="en-US"/>
+              <w14:ligatures w14:val="standardContextual"/>
             </w:rPr>
           </w:pPr>
-          <w:hyperlink w:anchor="_Toc137675964" w:history="1">
+          <w:hyperlink w:anchor="_Toc138026125" w:history="1">
             <w:r>
               <w:rPr>
                 <w:rStyle w:val="Hyperlink"/>
@@ -1413,7 +1473,9 @@
             <w:r>
               <w:rPr>
                 <w:noProof/>
+                <w:kern w:val="2"/>
                 <w:lang w:eastAsia="en-US"/>
+                <w14:ligatures w14:val="standardContextual"/>
               </w:rPr>
               <w:tab/>
             </w:r>
@@ -1444,7 +1506,7 @@
                 <w:noProof/>
                 <w:webHidden/>
               </w:rPr>
-              <w:instrText xml:space="preserve"> PAGEREF _Toc137675964 \h </w:instrText>
+              <w:instrText xml:space="preserve"> PAGEREF _Toc138026125 \h </w:instrText>
             </w:r>
             <w:r>
               <w:rPr>
@@ -1465,90 +1527,6 @@
                 <w:webHidden/>
               </w:rPr>
               <w:t>6</w:t>
-            </w:r>
-            <w:r>
-              <w:rPr>
-                <w:noProof/>
-                <w:webHidden/>
-              </w:rPr>
-              <w:fldChar w:fldCharType="end"/>
-            </w:r>
-          </w:hyperlink>
-        </w:p>
-        <w:p>
-          <w:pPr>
-            <w:pStyle w:val="TOC1"/>
-            <w:rPr>
-              <w:rFonts w:asciiTheme="minorHAnsi" w:hAnsiTheme="minorHAnsi"/>
-              <w:noProof/>
-              <w:lang w:eastAsia="en-US"/>
-            </w:rPr>
-          </w:pPr>
-          <w:hyperlink w:anchor="_Toc137675965" w:history="1">
-            <w:r>
-              <w:rPr>
-                <w:rStyle w:val="Hyperlink"/>
-                <w:rFonts w:cs="Times New Roman"/>
-                <w:noProof/>
-              </w:rPr>
-              <w:t>2</w:t>
-            </w:r>
-            <w:r>
-              <w:rPr>
-                <w:rFonts w:asciiTheme="minorHAnsi" w:hAnsiTheme="minorHAnsi"/>
-                <w:noProof/>
-                <w:lang w:eastAsia="en-US"/>
-              </w:rPr>
-              <w:tab/>
-            </w:r>
-            <w:r>
-              <w:rPr>
-                <w:rStyle w:val="Hyperlink"/>
-                <w:rFonts w:cs="Times New Roman"/>
-                <w:noProof/>
-              </w:rPr>
-              <w:t>Entity: controller_fsm</w:t>
-            </w:r>
-            <w:r>
-              <w:rPr>
-                <w:noProof/>
-                <w:webHidden/>
-              </w:rPr>
-              <w:tab/>
-            </w:r>
-            <w:r>
-              <w:rPr>
-                <w:noProof/>
-                <w:webHidden/>
-              </w:rPr>
-              <w:fldChar w:fldCharType="begin"/>
-            </w:r>
-            <w:r>
-              <w:rPr>
-                <w:noProof/>
-                <w:webHidden/>
-              </w:rPr>
-              <w:instrText xml:space="preserve"> PAGEREF _Toc137675965 \h </w:instrText>
-            </w:r>
-            <w:r>
-              <w:rPr>
-                <w:noProof/>
-                <w:webHidden/>
-              </w:rPr>
-            </w:r>
-            <w:r>
-              <w:rPr>
-                <w:noProof/>
-                <w:webHidden/>
-              </w:rPr>
-              <w:fldChar w:fldCharType="separate"/>
-            </w:r>
-            <w:r>
-              <w:rPr>
-                <w:noProof/>
-                <w:webHidden/>
-              </w:rPr>
-              <w:t>8</w:t>
             </w:r>
             <w:r>
               <w:rPr>
@@ -1568,29 +1546,119 @@
             </w:tabs>
             <w:rPr>
               <w:noProof/>
+              <w:kern w:val="2"/>
               <w:lang w:eastAsia="en-US"/>
+              <w14:ligatures w14:val="standardContextual"/>
             </w:rPr>
           </w:pPr>
-          <w:hyperlink w:anchor="_Toc137675966" w:history="1">
+          <w:hyperlink w:anchor="_Toc138026126" w:history="1">
             <w:r>
               <w:rPr>
                 <w:rStyle w:val="Hyperlink"/>
-                <w:rFonts w:cs="Times New Roman"/>
-                <w:noProof/>
-              </w:rPr>
-              <w:t>2.1</w:t>
-            </w:r>
-            <w:r>
-              <w:rPr>
-                <w:noProof/>
+                <w:noProof/>
+              </w:rPr>
+              <w:t>1.3</w:t>
+            </w:r>
+            <w:r>
+              <w:rPr>
+                <w:noProof/>
+                <w:kern w:val="2"/>
                 <w:lang w:eastAsia="en-US"/>
+                <w14:ligatures w14:val="standardContextual"/>
               </w:rPr>
               <w:tab/>
             </w:r>
             <w:r>
               <w:rPr>
                 <w:rStyle w:val="Hyperlink"/>
-                <w:rFonts w:cs="Times New Roman"/>
+                <w:noProof/>
+              </w:rPr>
+              <w:t>Entity: controller_fsm</w:t>
+            </w:r>
+            <w:r>
+              <w:rPr>
+                <w:noProof/>
+                <w:webHidden/>
+              </w:rPr>
+              <w:tab/>
+            </w:r>
+            <w:r>
+              <w:rPr>
+                <w:noProof/>
+                <w:webHidden/>
+              </w:rPr>
+              <w:fldChar w:fldCharType="begin"/>
+            </w:r>
+            <w:r>
+              <w:rPr>
+                <w:noProof/>
+                <w:webHidden/>
+              </w:rPr>
+              <w:instrText xml:space="preserve"> PAGEREF _Toc138026126 \h </w:instrText>
+            </w:r>
+            <w:r>
+              <w:rPr>
+                <w:noProof/>
+                <w:webHidden/>
+              </w:rPr>
+            </w:r>
+            <w:r>
+              <w:rPr>
+                <w:noProof/>
+                <w:webHidden/>
+              </w:rPr>
+              <w:fldChar w:fldCharType="separate"/>
+            </w:r>
+            <w:r>
+              <w:rPr>
+                <w:noProof/>
+                <w:webHidden/>
+              </w:rPr>
+              <w:t>7</w:t>
+            </w:r>
+            <w:r>
+              <w:rPr>
+                <w:noProof/>
+                <w:webHidden/>
+              </w:rPr>
+              <w:fldChar w:fldCharType="end"/>
+            </w:r>
+          </w:hyperlink>
+        </w:p>
+        <w:p>
+          <w:pPr>
+            <w:pStyle w:val="TOC3"/>
+            <w:tabs>
+              <w:tab w:val="left" w:pos="1320"/>
+              <w:tab w:val="right" w:leader="dot" w:pos="9350"/>
+            </w:tabs>
+            <w:rPr>
+              <w:noProof/>
+              <w:kern w:val="2"/>
+              <w:lang w:eastAsia="en-US"/>
+              <w14:ligatures w14:val="standardContextual"/>
+            </w:rPr>
+          </w:pPr>
+          <w:hyperlink w:anchor="_Toc138026127" w:history="1">
+            <w:r>
+              <w:rPr>
+                <w:rStyle w:val="Hyperlink"/>
+                <w:noProof/>
+              </w:rPr>
+              <w:t>1.3.1</w:t>
+            </w:r>
+            <w:r>
+              <w:rPr>
+                <w:noProof/>
+                <w:kern w:val="2"/>
+                <w:lang w:eastAsia="en-US"/>
+                <w14:ligatures w14:val="standardContextual"/>
+              </w:rPr>
+              <w:tab/>
+            </w:r>
+            <w:r>
+              <w:rPr>
+                <w:rStyle w:val="Hyperlink"/>
                 <w:noProof/>
               </w:rPr>
               <w:t>Diagram</w:t>
@@ -1614,7 +1682,271 @@
                 <w:noProof/>
                 <w:webHidden/>
               </w:rPr>
-              <w:instrText xml:space="preserve"> PAGEREF _Toc137675966 \h </w:instrText>
+              <w:instrText xml:space="preserve"> PAGEREF _Toc138026127 \h </w:instrText>
+            </w:r>
+            <w:r>
+              <w:rPr>
+                <w:noProof/>
+                <w:webHidden/>
+              </w:rPr>
+            </w:r>
+            <w:r>
+              <w:rPr>
+                <w:noProof/>
+                <w:webHidden/>
+              </w:rPr>
+              <w:fldChar w:fldCharType="separate"/>
+            </w:r>
+            <w:r>
+              <w:rPr>
+                <w:noProof/>
+                <w:webHidden/>
+              </w:rPr>
+              <w:t>7</w:t>
+            </w:r>
+            <w:r>
+              <w:rPr>
+                <w:noProof/>
+                <w:webHidden/>
+              </w:rPr>
+              <w:fldChar w:fldCharType="end"/>
+            </w:r>
+          </w:hyperlink>
+        </w:p>
+        <w:p>
+          <w:pPr>
+            <w:pStyle w:val="TOC3"/>
+            <w:tabs>
+              <w:tab w:val="left" w:pos="1320"/>
+              <w:tab w:val="right" w:leader="dot" w:pos="9350"/>
+            </w:tabs>
+            <w:rPr>
+              <w:noProof/>
+              <w:kern w:val="2"/>
+              <w:lang w:eastAsia="en-US"/>
+              <w14:ligatures w14:val="standardContextual"/>
+            </w:rPr>
+          </w:pPr>
+          <w:hyperlink w:anchor="_Toc138026128" w:history="1">
+            <w:r>
+              <w:rPr>
+                <w:rStyle w:val="Hyperlink"/>
+                <w:noProof/>
+              </w:rPr>
+              <w:t>1.3.2</w:t>
+            </w:r>
+            <w:r>
+              <w:rPr>
+                <w:noProof/>
+                <w:kern w:val="2"/>
+                <w:lang w:eastAsia="en-US"/>
+                <w14:ligatures w14:val="standardContextual"/>
+              </w:rPr>
+              <w:tab/>
+            </w:r>
+            <w:r>
+              <w:rPr>
+                <w:rStyle w:val="Hyperlink"/>
+                <w:noProof/>
+              </w:rPr>
+              <w:t>Description</w:t>
+            </w:r>
+            <w:r>
+              <w:rPr>
+                <w:noProof/>
+                <w:webHidden/>
+              </w:rPr>
+              <w:tab/>
+            </w:r>
+            <w:r>
+              <w:rPr>
+                <w:noProof/>
+                <w:webHidden/>
+              </w:rPr>
+              <w:fldChar w:fldCharType="begin"/>
+            </w:r>
+            <w:r>
+              <w:rPr>
+                <w:noProof/>
+                <w:webHidden/>
+              </w:rPr>
+              <w:instrText xml:space="preserve"> PAGEREF _Toc138026128 \h </w:instrText>
+            </w:r>
+            <w:r>
+              <w:rPr>
+                <w:noProof/>
+                <w:webHidden/>
+              </w:rPr>
+            </w:r>
+            <w:r>
+              <w:rPr>
+                <w:noProof/>
+                <w:webHidden/>
+              </w:rPr>
+              <w:fldChar w:fldCharType="separate"/>
+            </w:r>
+            <w:r>
+              <w:rPr>
+                <w:noProof/>
+                <w:webHidden/>
+              </w:rPr>
+              <w:t>7</w:t>
+            </w:r>
+            <w:r>
+              <w:rPr>
+                <w:noProof/>
+                <w:webHidden/>
+              </w:rPr>
+              <w:fldChar w:fldCharType="end"/>
+            </w:r>
+          </w:hyperlink>
+        </w:p>
+        <w:p>
+          <w:pPr>
+            <w:pStyle w:val="TOC3"/>
+            <w:tabs>
+              <w:tab w:val="left" w:pos="1320"/>
+              <w:tab w:val="right" w:leader="dot" w:pos="9350"/>
+            </w:tabs>
+            <w:rPr>
+              <w:noProof/>
+              <w:kern w:val="2"/>
+              <w:lang w:eastAsia="en-US"/>
+              <w14:ligatures w14:val="standardContextual"/>
+            </w:rPr>
+          </w:pPr>
+          <w:hyperlink w:anchor="_Toc138026129" w:history="1">
+            <w:r>
+              <w:rPr>
+                <w:rStyle w:val="Hyperlink"/>
+                <w:noProof/>
+              </w:rPr>
+              <w:t>1.3.3</w:t>
+            </w:r>
+            <w:r>
+              <w:rPr>
+                <w:noProof/>
+                <w:kern w:val="2"/>
+                <w:lang w:eastAsia="en-US"/>
+                <w14:ligatures w14:val="standardContextual"/>
+              </w:rPr>
+              <w:tab/>
+            </w:r>
+            <w:r>
+              <w:rPr>
+                <w:rStyle w:val="Hyperlink"/>
+                <w:noProof/>
+              </w:rPr>
+              <w:t>Ports</w:t>
+            </w:r>
+            <w:r>
+              <w:rPr>
+                <w:noProof/>
+                <w:webHidden/>
+              </w:rPr>
+              <w:tab/>
+            </w:r>
+            <w:r>
+              <w:rPr>
+                <w:noProof/>
+                <w:webHidden/>
+              </w:rPr>
+              <w:fldChar w:fldCharType="begin"/>
+            </w:r>
+            <w:r>
+              <w:rPr>
+                <w:noProof/>
+                <w:webHidden/>
+              </w:rPr>
+              <w:instrText xml:space="preserve"> PAGEREF _Toc138026129 \h </w:instrText>
+            </w:r>
+            <w:r>
+              <w:rPr>
+                <w:noProof/>
+                <w:webHidden/>
+              </w:rPr>
+            </w:r>
+            <w:r>
+              <w:rPr>
+                <w:noProof/>
+                <w:webHidden/>
+              </w:rPr>
+              <w:fldChar w:fldCharType="separate"/>
+            </w:r>
+            <w:r>
+              <w:rPr>
+                <w:noProof/>
+                <w:webHidden/>
+              </w:rPr>
+              <w:t>7</w:t>
+            </w:r>
+            <w:r>
+              <w:rPr>
+                <w:noProof/>
+                <w:webHidden/>
+              </w:rPr>
+              <w:fldChar w:fldCharType="end"/>
+            </w:r>
+          </w:hyperlink>
+        </w:p>
+        <w:p>
+          <w:pPr>
+            <w:pStyle w:val="TOC3"/>
+            <w:tabs>
+              <w:tab w:val="left" w:pos="1320"/>
+              <w:tab w:val="right" w:leader="dot" w:pos="9350"/>
+            </w:tabs>
+            <w:rPr>
+              <w:noProof/>
+              <w:kern w:val="2"/>
+              <w:lang w:eastAsia="en-US"/>
+              <w14:ligatures w14:val="standardContextual"/>
+            </w:rPr>
+          </w:pPr>
+          <w:hyperlink w:anchor="_Toc138026130" w:history="1">
+            <w:r>
+              <w:rPr>
+                <w:rStyle w:val="Hyperlink"/>
+                <w:noProof/>
+              </w:rPr>
+              <w:t>1.3.4</w:t>
+            </w:r>
+            <w:r>
+              <w:rPr>
+                <w:noProof/>
+                <w:kern w:val="2"/>
+                <w:lang w:eastAsia="en-US"/>
+                <w14:ligatures w14:val="standardContextual"/>
+              </w:rPr>
+              <w:tab/>
+            </w:r>
+            <w:r>
+              <w:rPr>
+                <w:rStyle w:val="Hyperlink"/>
+                <w:noProof/>
+              </w:rPr>
+              <w:t>Processes</w:t>
+            </w:r>
+            <w:r>
+              <w:rPr>
+                <w:noProof/>
+                <w:webHidden/>
+              </w:rPr>
+              <w:tab/>
+            </w:r>
+            <w:r>
+              <w:rPr>
+                <w:noProof/>
+                <w:webHidden/>
+              </w:rPr>
+              <w:fldChar w:fldCharType="begin"/>
+            </w:r>
+            <w:r>
+              <w:rPr>
+                <w:noProof/>
+                <w:webHidden/>
+              </w:rPr>
+              <w:instrText xml:space="preserve"> PAGEREF _Toc138026130 \h </w:instrText>
             </w:r>
             <w:r>
               <w:rPr>
@@ -1654,29 +1986,207 @@
             </w:tabs>
             <w:rPr>
               <w:noProof/>
+              <w:kern w:val="2"/>
               <w:lang w:eastAsia="en-US"/>
+              <w14:ligatures w14:val="standardContextual"/>
             </w:rPr>
           </w:pPr>
-          <w:hyperlink w:anchor="_Toc137675967" w:history="1">
+          <w:hyperlink w:anchor="_Toc138026131" w:history="1">
             <w:r>
               <w:rPr>
                 <w:rStyle w:val="Hyperlink"/>
-                <w:rFonts w:cs="Times New Roman"/>
-                <w:noProof/>
-              </w:rPr>
-              <w:t>2.2</w:t>
-            </w:r>
-            <w:r>
-              <w:rPr>
-                <w:noProof/>
+                <w:noProof/>
+              </w:rPr>
+              <w:t>1.4</w:t>
+            </w:r>
+            <w:r>
+              <w:rPr>
+                <w:noProof/>
+                <w:kern w:val="2"/>
                 <w:lang w:eastAsia="en-US"/>
+                <w14:ligatures w14:val="standardContextual"/>
               </w:rPr>
               <w:tab/>
             </w:r>
             <w:r>
               <w:rPr>
                 <w:rStyle w:val="Hyperlink"/>
-                <w:rFonts w:cs="Times New Roman"/>
+                <w:noProof/>
+              </w:rPr>
+              <w:t>Entity: nbit_two_one_mux</w:t>
+            </w:r>
+            <w:r>
+              <w:rPr>
+                <w:noProof/>
+                <w:webHidden/>
+              </w:rPr>
+              <w:tab/>
+            </w:r>
+            <w:r>
+              <w:rPr>
+                <w:noProof/>
+                <w:webHidden/>
+              </w:rPr>
+              <w:fldChar w:fldCharType="begin"/>
+            </w:r>
+            <w:r>
+              <w:rPr>
+                <w:noProof/>
+                <w:webHidden/>
+              </w:rPr>
+              <w:instrText xml:space="preserve"> PAGEREF _Toc138026131 \h </w:instrText>
+            </w:r>
+            <w:r>
+              <w:rPr>
+                <w:noProof/>
+                <w:webHidden/>
+              </w:rPr>
+            </w:r>
+            <w:r>
+              <w:rPr>
+                <w:noProof/>
+                <w:webHidden/>
+              </w:rPr>
+              <w:fldChar w:fldCharType="separate"/>
+            </w:r>
+            <w:r>
+              <w:rPr>
+                <w:noProof/>
+                <w:webHidden/>
+              </w:rPr>
+              <w:t>9</w:t>
+            </w:r>
+            <w:r>
+              <w:rPr>
+                <w:noProof/>
+                <w:webHidden/>
+              </w:rPr>
+              <w:fldChar w:fldCharType="end"/>
+            </w:r>
+          </w:hyperlink>
+        </w:p>
+        <w:p>
+          <w:pPr>
+            <w:pStyle w:val="TOC3"/>
+            <w:tabs>
+              <w:tab w:val="left" w:pos="1320"/>
+              <w:tab w:val="right" w:leader="dot" w:pos="9350"/>
+            </w:tabs>
+            <w:rPr>
+              <w:noProof/>
+              <w:kern w:val="2"/>
+              <w:lang w:eastAsia="en-US"/>
+              <w14:ligatures w14:val="standardContextual"/>
+            </w:rPr>
+          </w:pPr>
+          <w:hyperlink w:anchor="_Toc138026132" w:history="1">
+            <w:r>
+              <w:rPr>
+                <w:rStyle w:val="Hyperlink"/>
+                <w:noProof/>
+              </w:rPr>
+              <w:t>1.4.1</w:t>
+            </w:r>
+            <w:r>
+              <w:rPr>
+                <w:noProof/>
+                <w:kern w:val="2"/>
+                <w:lang w:eastAsia="en-US"/>
+                <w14:ligatures w14:val="standardContextual"/>
+              </w:rPr>
+              <w:tab/>
+            </w:r>
+            <w:r>
+              <w:rPr>
+                <w:rStyle w:val="Hyperlink"/>
+                <w:noProof/>
+              </w:rPr>
+              <w:t>Diagram</w:t>
+            </w:r>
+            <w:r>
+              <w:rPr>
+                <w:noProof/>
+                <w:webHidden/>
+              </w:rPr>
+              <w:tab/>
+            </w:r>
+            <w:r>
+              <w:rPr>
+                <w:noProof/>
+                <w:webHidden/>
+              </w:rPr>
+              <w:fldChar w:fldCharType="begin"/>
+            </w:r>
+            <w:r>
+              <w:rPr>
+                <w:noProof/>
+                <w:webHidden/>
+              </w:rPr>
+              <w:instrText xml:space="preserve"> PAGEREF _Toc138026132 \h </w:instrText>
+            </w:r>
+            <w:r>
+              <w:rPr>
+                <w:noProof/>
+                <w:webHidden/>
+              </w:rPr>
+            </w:r>
+            <w:r>
+              <w:rPr>
+                <w:noProof/>
+                <w:webHidden/>
+              </w:rPr>
+              <w:fldChar w:fldCharType="separate"/>
+            </w:r>
+            <w:r>
+              <w:rPr>
+                <w:noProof/>
+                <w:webHidden/>
+              </w:rPr>
+              <w:t>9</w:t>
+            </w:r>
+            <w:r>
+              <w:rPr>
+                <w:noProof/>
+                <w:webHidden/>
+              </w:rPr>
+              <w:fldChar w:fldCharType="end"/>
+            </w:r>
+          </w:hyperlink>
+        </w:p>
+        <w:p>
+          <w:pPr>
+            <w:pStyle w:val="TOC3"/>
+            <w:tabs>
+              <w:tab w:val="left" w:pos="1320"/>
+              <w:tab w:val="right" w:leader="dot" w:pos="9350"/>
+            </w:tabs>
+            <w:rPr>
+              <w:noProof/>
+              <w:kern w:val="2"/>
+              <w:lang w:eastAsia="en-US"/>
+              <w14:ligatures w14:val="standardContextual"/>
+            </w:rPr>
+          </w:pPr>
+          <w:hyperlink w:anchor="_Toc138026133" w:history="1">
+            <w:r>
+              <w:rPr>
+                <w:rStyle w:val="Hyperlink"/>
+                <w:noProof/>
+              </w:rPr>
+              <w:t>1.4.2</w:t>
+            </w:r>
+            <w:r>
+              <w:rPr>
+                <w:noProof/>
+                <w:kern w:val="2"/>
+                <w:lang w:eastAsia="en-US"/>
+                <w14:ligatures w14:val="standardContextual"/>
+              </w:rPr>
+              <w:tab/>
+            </w:r>
+            <w:r>
+              <w:rPr>
+                <w:rStyle w:val="Hyperlink"/>
                 <w:noProof/>
               </w:rPr>
               <w:t>Description</w:t>
@@ -1700,7 +2210,7 @@
                 <w:noProof/>
                 <w:webHidden/>
               </w:rPr>
-              <w:instrText xml:space="preserve"> PAGEREF _Toc137675967 \h </w:instrText>
+              <w:instrText xml:space="preserve"> PAGEREF _Toc138026133 \h </w:instrText>
             </w:r>
             <w:r>
               <w:rPr>
@@ -1720,7 +2230,183 @@
                 <w:noProof/>
                 <w:webHidden/>
               </w:rPr>
-              <w:t>8</w:t>
+              <w:t>9</w:t>
+            </w:r>
+            <w:r>
+              <w:rPr>
+                <w:noProof/>
+                <w:webHidden/>
+              </w:rPr>
+              <w:fldChar w:fldCharType="end"/>
+            </w:r>
+          </w:hyperlink>
+        </w:p>
+        <w:p>
+          <w:pPr>
+            <w:pStyle w:val="TOC3"/>
+            <w:tabs>
+              <w:tab w:val="left" w:pos="1320"/>
+              <w:tab w:val="right" w:leader="dot" w:pos="9350"/>
+            </w:tabs>
+            <w:rPr>
+              <w:noProof/>
+              <w:kern w:val="2"/>
+              <w:lang w:eastAsia="en-US"/>
+              <w14:ligatures w14:val="standardContextual"/>
+            </w:rPr>
+          </w:pPr>
+          <w:hyperlink w:anchor="_Toc138026134" w:history="1">
+            <w:r>
+              <w:rPr>
+                <w:rStyle w:val="Hyperlink"/>
+                <w:noProof/>
+              </w:rPr>
+              <w:t>1.4.3</w:t>
+            </w:r>
+            <w:r>
+              <w:rPr>
+                <w:noProof/>
+                <w:kern w:val="2"/>
+                <w:lang w:eastAsia="en-US"/>
+                <w14:ligatures w14:val="standardContextual"/>
+              </w:rPr>
+              <w:tab/>
+            </w:r>
+            <w:r>
+              <w:rPr>
+                <w:rStyle w:val="Hyperlink"/>
+                <w:noProof/>
+              </w:rPr>
+              <w:t>Ports</w:t>
+            </w:r>
+            <w:r>
+              <w:rPr>
+                <w:noProof/>
+                <w:webHidden/>
+              </w:rPr>
+              <w:tab/>
+            </w:r>
+            <w:r>
+              <w:rPr>
+                <w:noProof/>
+                <w:webHidden/>
+              </w:rPr>
+              <w:fldChar w:fldCharType="begin"/>
+            </w:r>
+            <w:r>
+              <w:rPr>
+                <w:noProof/>
+                <w:webHidden/>
+              </w:rPr>
+              <w:instrText xml:space="preserve"> PAGEREF _Toc138026134 \h </w:instrText>
+            </w:r>
+            <w:r>
+              <w:rPr>
+                <w:noProof/>
+                <w:webHidden/>
+              </w:rPr>
+            </w:r>
+            <w:r>
+              <w:rPr>
+                <w:noProof/>
+                <w:webHidden/>
+              </w:rPr>
+              <w:fldChar w:fldCharType="separate"/>
+            </w:r>
+            <w:r>
+              <w:rPr>
+                <w:noProof/>
+                <w:webHidden/>
+              </w:rPr>
+              <w:t>9</w:t>
+            </w:r>
+            <w:r>
+              <w:rPr>
+                <w:noProof/>
+                <w:webHidden/>
+              </w:rPr>
+              <w:fldChar w:fldCharType="end"/>
+            </w:r>
+          </w:hyperlink>
+        </w:p>
+        <w:p>
+          <w:pPr>
+            <w:pStyle w:val="TOC1"/>
+            <w:rPr>
+              <w:rFonts w:asciiTheme="minorHAnsi" w:hAnsiTheme="minorHAnsi"/>
+              <w:noProof/>
+              <w:kern w:val="2"/>
+              <w:lang w:eastAsia="en-US"/>
+              <w14:ligatures w14:val="standardContextual"/>
+            </w:rPr>
+          </w:pPr>
+          <w:hyperlink w:anchor="_Toc138026135" w:history="1">
+            <w:r>
+              <w:rPr>
+                <w:rStyle w:val="Hyperlink"/>
+                <w:rFonts w:cs="Times New Roman"/>
+                <w:noProof/>
+              </w:rPr>
+              <w:t>2</w:t>
+            </w:r>
+            <w:r>
+              <w:rPr>
+                <w:rFonts w:asciiTheme="minorHAnsi" w:hAnsiTheme="minorHAnsi"/>
+                <w:noProof/>
+                <w:kern w:val="2"/>
+                <w:lang w:eastAsia="en-US"/>
+                <w14:ligatures w14:val="standardContextual"/>
+              </w:rPr>
+              <w:tab/>
+            </w:r>
+            <w:r>
+              <w:rPr>
+                <w:rStyle w:val="Hyperlink"/>
+                <w:rFonts w:cs="Times New Roman"/>
+                <w:noProof/>
+              </w:rPr>
+              <w:t>Simulations</w:t>
+            </w:r>
+            <w:r>
+              <w:rPr>
+                <w:noProof/>
+                <w:webHidden/>
+              </w:rPr>
+              <w:tab/>
+            </w:r>
+            <w:r>
+              <w:rPr>
+                <w:noProof/>
+                <w:webHidden/>
+              </w:rPr>
+              <w:fldChar w:fldCharType="begin"/>
+            </w:r>
+            <w:r>
+              <w:rPr>
+                <w:noProof/>
+                <w:webHidden/>
+              </w:rPr>
+              <w:instrText xml:space="preserve"> PAGEREF _Toc138026135 \h </w:instrText>
+            </w:r>
+            <w:r>
+              <w:rPr>
+                <w:noProof/>
+                <w:webHidden/>
+              </w:rPr>
+            </w:r>
+            <w:r>
+              <w:rPr>
+                <w:noProof/>
+                <w:webHidden/>
+              </w:rPr>
+              <w:fldChar w:fldCharType="separate"/>
+            </w:r>
+            <w:r>
+              <w:rPr>
+                <w:noProof/>
+                <w:webHidden/>
+              </w:rPr>
+              <w:t>10</w:t>
             </w:r>
             <w:r>
               <w:rPr>
@@ -1740,32 +2426,34 @@
             </w:tabs>
             <w:rPr>
               <w:noProof/>
+              <w:kern w:val="2"/>
               <w:lang w:eastAsia="en-US"/>
+              <w14:ligatures w14:val="standardContextual"/>
             </w:rPr>
           </w:pPr>
-          <w:hyperlink w:anchor="_Toc137675968" w:history="1">
+          <w:hyperlink w:anchor="_Toc138026136" w:history="1">
             <w:r>
               <w:rPr>
                 <w:rStyle w:val="Hyperlink"/>
-                <w:rFonts w:cs="Times New Roman"/>
-                <w:noProof/>
-              </w:rPr>
-              <w:t>2.3</w:t>
-            </w:r>
-            <w:r>
-              <w:rPr>
-                <w:noProof/>
+                <w:noProof/>
+              </w:rPr>
+              <w:t>2.1</w:t>
+            </w:r>
+            <w:r>
+              <w:rPr>
+                <w:noProof/>
+                <w:kern w:val="2"/>
                 <w:lang w:eastAsia="en-US"/>
+                <w14:ligatures w14:val="standardContextual"/>
               </w:rPr>
               <w:tab/>
             </w:r>
             <w:r>
               <w:rPr>
                 <w:rStyle w:val="Hyperlink"/>
-                <w:rFonts w:cs="Times New Roman"/>
-                <w:noProof/>
-              </w:rPr>
-              <w:t>Ports</w:t>
+                <w:noProof/>
+              </w:rPr>
+              <w:t>Modelsim  - accumulator.v</w:t>
             </w:r>
             <w:r>
               <w:rPr>
@@ -1786,7 +2474,7 @@
                 <w:noProof/>
                 <w:webHidden/>
               </w:rPr>
-              <w:instrText xml:space="preserve"> PAGEREF _Toc137675968 \h </w:instrText>
+              <w:instrText xml:space="preserve"> PAGEREF _Toc138026136 \h </w:instrText>
             </w:r>
             <w:r>
               <w:rPr>
@@ -1806,7 +2494,7 @@
                 <w:noProof/>
                 <w:webHidden/>
               </w:rPr>
-              <w:t>8</w:t>
+              <w:t>10</w:t>
             </w:r>
             <w:r>
               <w:rPr>
@@ -1826,32 +2514,34 @@
             </w:tabs>
             <w:rPr>
               <w:noProof/>
+              <w:kern w:val="2"/>
               <w:lang w:eastAsia="en-US"/>
+              <w14:ligatures w14:val="standardContextual"/>
             </w:rPr>
           </w:pPr>
-          <w:hyperlink w:anchor="_Toc137675969" w:history="1">
+          <w:hyperlink w:anchor="_Toc138026137" w:history="1">
             <w:r>
               <w:rPr>
                 <w:rStyle w:val="Hyperlink"/>
-                <w:rFonts w:cs="Times New Roman"/>
-                <w:noProof/>
-              </w:rPr>
-              <w:t>2.4</w:t>
-            </w:r>
-            <w:r>
-              <w:rPr>
-                <w:noProof/>
+                <w:noProof/>
+              </w:rPr>
+              <w:t>2.2</w:t>
+            </w:r>
+            <w:r>
+              <w:rPr>
+                <w:noProof/>
+                <w:kern w:val="2"/>
                 <w:lang w:eastAsia="en-US"/>
+                <w14:ligatures w14:val="standardContextual"/>
               </w:rPr>
               <w:tab/>
             </w:r>
             <w:r>
               <w:rPr>
                 <w:rStyle w:val="Hyperlink"/>
-                <w:rFonts w:cs="Times New Roman"/>
-                <w:noProof/>
-              </w:rPr>
-              <w:t>Processes</w:t>
+                <w:noProof/>
+              </w:rPr>
+              <w:t>Modelsim – ALU_8bit.v</w:t>
             </w:r>
             <w:r>
               <w:rPr>
@@ -1872,91 +2562,7 @@
                 <w:noProof/>
                 <w:webHidden/>
               </w:rPr>
-              <w:instrText xml:space="preserve"> PAGEREF _Toc137675969 \h </w:instrText>
-            </w:r>
-            <w:r>
-              <w:rPr>
-                <w:noProof/>
-                <w:webHidden/>
-              </w:rPr>
-            </w:r>
-            <w:r>
-              <w:rPr>
-                <w:noProof/>
-                <w:webHidden/>
-              </w:rPr>
-              <w:fldChar w:fldCharType="separate"/>
-            </w:r>
-            <w:r>
-              <w:rPr>
-                <w:noProof/>
-                <w:webHidden/>
-              </w:rPr>
-              <w:t>9</w:t>
-            </w:r>
-            <w:r>
-              <w:rPr>
-                <w:noProof/>
-                <w:webHidden/>
-              </w:rPr>
-              <w:fldChar w:fldCharType="end"/>
-            </w:r>
-          </w:hyperlink>
-        </w:p>
-        <w:p>
-          <w:pPr>
-            <w:pStyle w:val="TOC1"/>
-            <w:rPr>
-              <w:rFonts w:asciiTheme="minorHAnsi" w:hAnsiTheme="minorHAnsi"/>
-              <w:noProof/>
-              <w:lang w:eastAsia="en-US"/>
-            </w:rPr>
-          </w:pPr>
-          <w:hyperlink w:anchor="_Toc137675970" w:history="1">
-            <w:r>
-              <w:rPr>
-                <w:rStyle w:val="Hyperlink"/>
-                <w:rFonts w:cs="Times New Roman"/>
-                <w:noProof/>
-              </w:rPr>
-              <w:t>3</w:t>
-            </w:r>
-            <w:r>
-              <w:rPr>
-                <w:rFonts w:asciiTheme="minorHAnsi" w:hAnsiTheme="minorHAnsi"/>
-                <w:noProof/>
-                <w:lang w:eastAsia="en-US"/>
-              </w:rPr>
-              <w:tab/>
-            </w:r>
-            <w:r>
-              <w:rPr>
-                <w:rStyle w:val="Hyperlink"/>
-                <w:rFonts w:cs="Times New Roman"/>
-                <w:noProof/>
-              </w:rPr>
-              <w:t>Entity: nbit_two_one_mux</w:t>
-            </w:r>
-            <w:r>
-              <w:rPr>
-                <w:noProof/>
-                <w:webHidden/>
-              </w:rPr>
-              <w:tab/>
-            </w:r>
-            <w:r>
-              <w:rPr>
-                <w:noProof/>
-                <w:webHidden/>
-              </w:rPr>
-              <w:fldChar w:fldCharType="begin"/>
-            </w:r>
-            <w:r>
-              <w:rPr>
-                <w:noProof/>
-                <w:webHidden/>
-              </w:rPr>
-              <w:instrText xml:space="preserve"> PAGEREF _Toc137675970 \h </w:instrText>
+              <w:instrText xml:space="preserve"> PAGEREF _Toc138026137 \h </w:instrText>
             </w:r>
             <w:r>
               <w:rPr>
@@ -1996,32 +2602,34 @@
             </w:tabs>
             <w:rPr>
               <w:noProof/>
+              <w:kern w:val="2"/>
               <w:lang w:eastAsia="en-US"/>
+              <w14:ligatures w14:val="standardContextual"/>
             </w:rPr>
           </w:pPr>
-          <w:hyperlink w:anchor="_Toc137675971" w:history="1">
+          <w:hyperlink w:anchor="_Toc138026138" w:history="1">
             <w:r>
               <w:rPr>
                 <w:rStyle w:val="Hyperlink"/>
-                <w:rFonts w:cs="Times New Roman"/>
-                <w:noProof/>
-              </w:rPr>
-              <w:t>3.1</w:t>
-            </w:r>
-            <w:r>
-              <w:rPr>
-                <w:noProof/>
+                <w:noProof/>
+              </w:rPr>
+              <w:t>2.3</w:t>
+            </w:r>
+            <w:r>
+              <w:rPr>
+                <w:noProof/>
+                <w:kern w:val="2"/>
                 <w:lang w:eastAsia="en-US"/>
+                <w14:ligatures w14:val="standardContextual"/>
               </w:rPr>
               <w:tab/>
             </w:r>
             <w:r>
               <w:rPr>
                 <w:rStyle w:val="Hyperlink"/>
-                <w:rFonts w:cs="Times New Roman"/>
-                <w:noProof/>
-              </w:rPr>
-              <w:t>Diagram</w:t>
+                <w:noProof/>
+              </w:rPr>
+              <w:t>Modelsim – controller_fsm.v</w:t>
             </w:r>
             <w:r>
               <w:rPr>
@@ -2042,7 +2650,7 @@
                 <w:noProof/>
                 <w:webHidden/>
               </w:rPr>
-              <w:instrText xml:space="preserve"> PAGEREF _Toc137675971 \h </w:instrText>
+              <w:instrText xml:space="preserve"> PAGEREF _Toc138026138 \h </w:instrText>
             </w:r>
             <w:r>
               <w:rPr>
@@ -2062,7 +2670,7 @@
                 <w:noProof/>
                 <w:webHidden/>
               </w:rPr>
-              <w:t>10</w:t>
+              <w:t>11</w:t>
             </w:r>
             <w:r>
               <w:rPr>
@@ -2082,32 +2690,34 @@
             </w:tabs>
             <w:rPr>
               <w:noProof/>
+              <w:kern w:val="2"/>
               <w:lang w:eastAsia="en-US"/>
+              <w14:ligatures w14:val="standardContextual"/>
             </w:rPr>
           </w:pPr>
-          <w:hyperlink w:anchor="_Toc137675972" w:history="1">
+          <w:hyperlink w:anchor="_Toc138026139" w:history="1">
             <w:r>
               <w:rPr>
                 <w:rStyle w:val="Hyperlink"/>
-                <w:rFonts w:cs="Times New Roman"/>
-                <w:noProof/>
-              </w:rPr>
-              <w:t>3.2</w:t>
-            </w:r>
-            <w:r>
-              <w:rPr>
-                <w:noProof/>
+                <w:noProof/>
+              </w:rPr>
+              <w:t>2.4</w:t>
+            </w:r>
+            <w:r>
+              <w:rPr>
+                <w:noProof/>
+                <w:kern w:val="2"/>
                 <w:lang w:eastAsia="en-US"/>
+                <w14:ligatures w14:val="standardContextual"/>
               </w:rPr>
               <w:tab/>
             </w:r>
             <w:r>
               <w:rPr>
                 <w:rStyle w:val="Hyperlink"/>
-                <w:rFonts w:cs="Times New Roman"/>
-                <w:noProof/>
-              </w:rPr>
-              <w:t>Description</w:t>
+                <w:noProof/>
+              </w:rPr>
+              <w:t>Modelsim – instruction_memory.v</w:t>
             </w:r>
             <w:r>
               <w:rPr>
@@ -2128,7 +2738,7 @@
                 <w:noProof/>
                 <w:webHidden/>
               </w:rPr>
-              <w:instrText xml:space="preserve"> PAGEREF _Toc137675972 \h </w:instrText>
+              <w:instrText xml:space="preserve"> PAGEREF _Toc138026139 \h </w:instrText>
             </w:r>
             <w:r>
               <w:rPr>
@@ -2148,7 +2758,7 @@
                 <w:noProof/>
                 <w:webHidden/>
               </w:rPr>
-              <w:t>10</w:t>
+              <w:t>12</w:t>
             </w:r>
             <w:r>
               <w:rPr>
@@ -2168,32 +2778,34 @@
             </w:tabs>
             <w:rPr>
               <w:noProof/>
+              <w:kern w:val="2"/>
               <w:lang w:eastAsia="en-US"/>
+              <w14:ligatures w14:val="standardContextual"/>
             </w:rPr>
           </w:pPr>
-          <w:hyperlink w:anchor="_Toc137675973" w:history="1">
+          <w:hyperlink w:anchor="_Toc138026140" w:history="1">
             <w:r>
               <w:rPr>
                 <w:rStyle w:val="Hyperlink"/>
-                <w:rFonts w:cs="Times New Roman"/>
-                <w:noProof/>
-              </w:rPr>
-              <w:t>3.3</w:t>
-            </w:r>
-            <w:r>
-              <w:rPr>
-                <w:noProof/>
+                <w:noProof/>
+              </w:rPr>
+              <w:t>2.5</w:t>
+            </w:r>
+            <w:r>
+              <w:rPr>
+                <w:noProof/>
+                <w:kern w:val="2"/>
                 <w:lang w:eastAsia="en-US"/>
+                <w14:ligatures w14:val="standardContextual"/>
               </w:rPr>
               <w:tab/>
             </w:r>
             <w:r>
               <w:rPr>
                 <w:rStyle w:val="Hyperlink"/>
-                <w:rFonts w:cs="Times New Roman"/>
-                <w:noProof/>
-              </w:rPr>
-              <w:t>Ports</w:t>
+                <w:noProof/>
+              </w:rPr>
+              <w:t>Modelsim – instruction_register.v</w:t>
             </w:r>
             <w:r>
               <w:rPr>
@@ -2214,7 +2826,7 @@
                 <w:noProof/>
                 <w:webHidden/>
               </w:rPr>
-              <w:instrText xml:space="preserve"> PAGEREF _Toc137675973 \h </w:instrText>
+              <w:instrText xml:space="preserve"> PAGEREF _Toc138026140 \h </w:instrText>
             </w:r>
             <w:r>
               <w:rPr>
@@ -2234,91 +2846,7 @@
                 <w:noProof/>
                 <w:webHidden/>
               </w:rPr>
-              <w:t>10</w:t>
-            </w:r>
-            <w:r>
-              <w:rPr>
-                <w:noProof/>
-                <w:webHidden/>
-              </w:rPr>
-              <w:fldChar w:fldCharType="end"/>
-            </w:r>
-          </w:hyperlink>
-        </w:p>
-        <w:p>
-          <w:pPr>
-            <w:pStyle w:val="TOC1"/>
-            <w:rPr>
-              <w:rFonts w:asciiTheme="minorHAnsi" w:hAnsiTheme="minorHAnsi"/>
-              <w:noProof/>
-              <w:lang w:eastAsia="en-US"/>
-            </w:rPr>
-          </w:pPr>
-          <w:hyperlink w:anchor="_Toc137675974" w:history="1">
-            <w:r>
-              <w:rPr>
-                <w:rStyle w:val="Hyperlink"/>
-                <w:rFonts w:cs="Times New Roman"/>
-                <w:noProof/>
-              </w:rPr>
-              <w:t>4</w:t>
-            </w:r>
-            <w:r>
-              <w:rPr>
-                <w:rFonts w:asciiTheme="minorHAnsi" w:hAnsiTheme="minorHAnsi"/>
-                <w:noProof/>
-                <w:lang w:eastAsia="en-US"/>
-              </w:rPr>
-              <w:tab/>
-            </w:r>
-            <w:r>
-              <w:rPr>
-                <w:rStyle w:val="Hyperlink"/>
-                <w:rFonts w:cs="Times New Roman"/>
-                <w:noProof/>
-              </w:rPr>
-              <w:t>Simulations</w:t>
-            </w:r>
-            <w:r>
-              <w:rPr>
-                <w:noProof/>
-                <w:webHidden/>
-              </w:rPr>
-              <w:tab/>
-            </w:r>
-            <w:r>
-              <w:rPr>
-                <w:noProof/>
-                <w:webHidden/>
-              </w:rPr>
-              <w:fldChar w:fldCharType="begin"/>
-            </w:r>
-            <w:r>
-              <w:rPr>
-                <w:noProof/>
-                <w:webHidden/>
-              </w:rPr>
-              <w:instrText xml:space="preserve"> PAGEREF _Toc137675974 \h </w:instrText>
-            </w:r>
-            <w:r>
-              <w:rPr>
-                <w:noProof/>
-                <w:webHidden/>
-              </w:rPr>
-            </w:r>
-            <w:r>
-              <w:rPr>
-                <w:noProof/>
-                <w:webHidden/>
-              </w:rPr>
-              <w:fldChar w:fldCharType="separate"/>
-            </w:r>
-            <w:r>
-              <w:rPr>
-                <w:noProof/>
-                <w:webHidden/>
-              </w:rPr>
-              <w:t>11</w:t>
+              <w:t>12</w:t>
             </w:r>
             <w:r>
               <w:rPr>
@@ -2338,21 +2866,25 @@
             </w:tabs>
             <w:rPr>
               <w:noProof/>
+              <w:kern w:val="2"/>
               <w:lang w:eastAsia="en-US"/>
+              <w14:ligatures w14:val="standardContextual"/>
             </w:rPr>
           </w:pPr>
-          <w:hyperlink w:anchor="_Toc137675975" w:history="1">
+          <w:hyperlink w:anchor="_Toc138026141" w:history="1">
             <w:r>
               <w:rPr>
                 <w:rStyle w:val="Hyperlink"/>
                 <w:noProof/>
               </w:rPr>
-              <w:t>4.1</w:t>
-            </w:r>
-            <w:r>
-              <w:rPr>
-                <w:noProof/>
+              <w:t>2.6</w:t>
+            </w:r>
+            <w:r>
+              <w:rPr>
+                <w:noProof/>
+                <w:kern w:val="2"/>
                 <w:lang w:eastAsia="en-US"/>
+                <w14:ligatures w14:val="standardContextual"/>
               </w:rPr>
               <w:tab/>
             </w:r>
@@ -2361,7 +2893,7 @@
                 <w:rStyle w:val="Hyperlink"/>
                 <w:noProof/>
               </w:rPr>
-              <w:t>Modelsim  - accumulator.v</w:t>
+              <w:t>Modelsim – nbit_two_one_mux.v</w:t>
             </w:r>
             <w:r>
               <w:rPr>
@@ -2382,7 +2914,7 @@
                 <w:noProof/>
                 <w:webHidden/>
               </w:rPr>
-              <w:instrText xml:space="preserve"> PAGEREF _Toc137675975 \h </w:instrText>
+              <w:instrText xml:space="preserve"> PAGEREF _Toc138026141 \h </w:instrText>
             </w:r>
             <w:r>
               <w:rPr>
@@ -2402,7 +2934,7 @@
                 <w:noProof/>
                 <w:webHidden/>
               </w:rPr>
-              <w:t>11</w:t>
+              <w:t>12</w:t>
             </w:r>
             <w:r>
               <w:rPr>
@@ -2422,21 +2954,25 @@
             </w:tabs>
             <w:rPr>
               <w:noProof/>
+              <w:kern w:val="2"/>
               <w:lang w:eastAsia="en-US"/>
+              <w14:ligatures w14:val="standardContextual"/>
             </w:rPr>
           </w:pPr>
-          <w:hyperlink w:anchor="_Toc137675976" w:history="1">
+          <w:hyperlink w:anchor="_Toc138026142" w:history="1">
             <w:r>
               <w:rPr>
                 <w:rStyle w:val="Hyperlink"/>
                 <w:noProof/>
               </w:rPr>
-              <w:t>4.2</w:t>
-            </w:r>
-            <w:r>
-              <w:rPr>
-                <w:noProof/>
+              <w:t>2.7</w:t>
+            </w:r>
+            <w:r>
+              <w:rPr>
+                <w:noProof/>
+                <w:kern w:val="2"/>
                 <w:lang w:eastAsia="en-US"/>
+                <w14:ligatures w14:val="standardContextual"/>
               </w:rPr>
               <w:tab/>
             </w:r>
@@ -2445,7 +2981,7 @@
                 <w:rStyle w:val="Hyperlink"/>
                 <w:noProof/>
               </w:rPr>
-              <w:t>Modelsim – ALU_8bit.v</w:t>
+              <w:t>Modelsim – program_counter.v</w:t>
             </w:r>
             <w:r>
               <w:rPr>
@@ -2466,7 +3002,7 @@
                 <w:noProof/>
                 <w:webHidden/>
               </w:rPr>
-              <w:instrText xml:space="preserve"> PAGEREF _Toc137675976 \h </w:instrText>
+              <w:instrText xml:space="preserve"> PAGEREF _Toc138026142 \h </w:instrText>
             </w:r>
             <w:r>
               <w:rPr>
@@ -2486,7 +3022,7 @@
                 <w:noProof/>
                 <w:webHidden/>
               </w:rPr>
-              <w:t>11</w:t>
+              <w:t>13</w:t>
             </w:r>
             <w:r>
               <w:rPr>
@@ -2506,21 +3042,25 @@
             </w:tabs>
             <w:rPr>
               <w:noProof/>
+              <w:kern w:val="2"/>
               <w:lang w:eastAsia="en-US"/>
+              <w14:ligatures w14:val="standardContextual"/>
             </w:rPr>
           </w:pPr>
-          <w:hyperlink w:anchor="_Toc137675977" w:history="1">
+          <w:hyperlink w:anchor="_Toc138026143" w:history="1">
             <w:r>
               <w:rPr>
                 <w:rStyle w:val="Hyperlink"/>
                 <w:noProof/>
               </w:rPr>
-              <w:t>4.3</w:t>
-            </w:r>
-            <w:r>
-              <w:rPr>
-                <w:noProof/>
+              <w:t>2.8</w:t>
+            </w:r>
+            <w:r>
+              <w:rPr>
+                <w:noProof/>
+                <w:kern w:val="2"/>
                 <w:lang w:eastAsia="en-US"/>
+                <w14:ligatures w14:val="standardContextual"/>
               </w:rPr>
               <w:tab/>
             </w:r>
@@ -2529,7 +3069,7 @@
                 <w:rStyle w:val="Hyperlink"/>
                 <w:noProof/>
               </w:rPr>
-              <w:t>Modelsim – controller_fsm.v</w:t>
+              <w:t>Modelsim – 16 slot 8-bit register unit</w:t>
             </w:r>
             <w:r>
               <w:rPr>
@@ -2550,7 +3090,7 @@
                 <w:noProof/>
                 <w:webHidden/>
               </w:rPr>
-              <w:instrText xml:space="preserve"> PAGEREF _Toc137675977 \h </w:instrText>
+              <w:instrText xml:space="preserve"> PAGEREF _Toc138026143 \h </w:instrText>
             </w:r>
             <w:r>
               <w:rPr>
@@ -2570,194 +3110,7 @@
                 <w:noProof/>
                 <w:webHidden/>
               </w:rPr>
-              <w:t>12</w:t>
-            </w:r>
-            <w:r>
-              <w:rPr>
-                <w:noProof/>
-                <w:webHidden/>
-              </w:rPr>
-              <w:fldChar w:fldCharType="end"/>
-            </w:r>
-          </w:hyperlink>
-        </w:p>
-        <w:p>
-          <w:pPr>
-            <w:pStyle w:val="TOC2"/>
-            <w:tabs>
-              <w:tab w:val="left" w:pos="880"/>
-              <w:tab w:val="right" w:leader="dot" w:pos="9350"/>
-            </w:tabs>
-            <w:rPr>
-              <w:noProof/>
-            </w:rPr>
-          </w:pPr>
-          <w:hyperlink w:anchor="_Toc137675978" w:history="1">
-            <w:r>
-              <w:rPr>
-                <w:rStyle w:val="Hyperlink"/>
-                <w:noProof/>
-              </w:rPr>
-              <w:t>4.4</w:t>
-            </w:r>
-            <w:r>
-              <w:rPr>
-                <w:noProof/>
-                <w:lang w:eastAsia="en-US"/>
-              </w:rPr>
-              <w:tab/>
-            </w:r>
-            <w:r>
-              <w:rPr>
-                <w:rStyle w:val="Hyperlink"/>
-                <w:noProof/>
-              </w:rPr>
-              <w:t>Modelsim – nbit_two_one_mux.v</w:t>
-            </w:r>
-            <w:r>
-              <w:rPr>
-                <w:noProof/>
-                <w:webHidden/>
-              </w:rPr>
-              <w:tab/>
-            </w:r>
-            <w:r>
-              <w:rPr>
-                <w:noProof/>
-                <w:webHidden/>
-              </w:rPr>
-              <w:fldChar w:fldCharType="begin"/>
-            </w:r>
-            <w:r>
-              <w:rPr>
-                <w:noProof/>
-                <w:webHidden/>
-              </w:rPr>
-              <w:instrText xml:space="preserve"> PAGEREF _Toc137675978 \h </w:instrText>
-            </w:r>
-            <w:r>
-              <w:rPr>
-                <w:noProof/>
-                <w:webHidden/>
-              </w:rPr>
-            </w:r>
-            <w:r>
-              <w:rPr>
-                <w:noProof/>
-                <w:webHidden/>
-              </w:rPr>
-              <w:fldChar w:fldCharType="separate"/>
-            </w:r>
-            <w:r>
-              <w:rPr>
-                <w:noProof/>
-                <w:webHidden/>
-              </w:rPr>
-              <w:t>12</w:t>
-            </w:r>
-            <w:r>
-              <w:rPr>
-                <w:noProof/>
-                <w:webHidden/>
-              </w:rPr>
-              <w:fldChar w:fldCharType="end"/>
-            </w:r>
-          </w:hyperlink>
-        </w:p>
-        <w:p>
-          <w:pPr>
-            <w:pStyle w:val="TOC2"/>
-            <w:tabs>
-              <w:tab w:val="left" w:pos="880"/>
-              <w:tab w:val="right" w:leader="dot" w:pos="9350"/>
-            </w:tabs>
-            <w:rPr>
-              <w:noProof/>
-            </w:rPr>
-          </w:pPr>
-          <w:hyperlink w:anchor="_Toc137675978" w:history="1">
-            <w:r>
-              <w:rPr>
-                <w:rStyle w:val="Hyperlink"/>
-                <w:noProof/>
-              </w:rPr>
-              <w:t>4.</w:t>
-            </w:r>
-            <w:r>
-              <w:rPr>
-                <w:rStyle w:val="Hyperlink"/>
-                <w:noProof/>
-              </w:rPr>
-              <w:t>5</w:t>
-            </w:r>
-            <w:r>
-              <w:rPr>
-                <w:noProof/>
-                <w:lang w:eastAsia="en-US"/>
-              </w:rPr>
-              <w:tab/>
-            </w:r>
-            <w:r>
-              <w:rPr>
-                <w:rStyle w:val="Hyperlink"/>
-                <w:noProof/>
-              </w:rPr>
-              <w:t xml:space="preserve">Modelsim – </w:t>
-            </w:r>
-            <w:r>
-              <w:rPr>
-                <w:rStyle w:val="Hyperlink"/>
-                <w:noProof/>
-              </w:rPr>
-              <w:t>program_counter</w:t>
-            </w:r>
-            <w:r>
-              <w:rPr>
-                <w:rStyle w:val="Hyperlink"/>
-                <w:noProof/>
-              </w:rPr>
-              <w:t>.v</w:t>
-            </w:r>
-            <w:r>
-              <w:rPr>
-                <w:noProof/>
-                <w:webHidden/>
-              </w:rPr>
-              <w:tab/>
-            </w:r>
-            <w:r>
-              <w:rPr>
-                <w:noProof/>
-                <w:webHidden/>
-              </w:rPr>
-              <w:fldChar w:fldCharType="begin"/>
-            </w:r>
-            <w:r>
-              <w:rPr>
-                <w:noProof/>
-                <w:webHidden/>
-              </w:rPr>
-              <w:instrText xml:space="preserve"> PAGEREF _Toc137675978 \h </w:instrText>
-            </w:r>
-            <w:r>
-              <w:rPr>
-                <w:noProof/>
-                <w:webHidden/>
-              </w:rPr>
-            </w:r>
-            <w:r>
-              <w:rPr>
-                <w:noProof/>
-                <w:webHidden/>
-              </w:rPr>
-              <w:fldChar w:fldCharType="separate"/>
-            </w:r>
-            <w:r>
-              <w:rPr>
-                <w:noProof/>
-                <w:webHidden/>
-              </w:rPr>
-              <w:t>12</w:t>
+              <w:t>13</w:t>
             </w:r>
             <w:r>
               <w:rPr>
@@ -2774,23 +3127,27 @@
             <w:rPr>
               <w:rFonts w:asciiTheme="minorHAnsi" w:hAnsiTheme="minorHAnsi"/>
               <w:noProof/>
+              <w:kern w:val="2"/>
               <w:lang w:eastAsia="en-US"/>
+              <w14:ligatures w14:val="standardContextual"/>
             </w:rPr>
           </w:pPr>
-          <w:hyperlink w:anchor="_Toc137675979" w:history="1">
+          <w:hyperlink w:anchor="_Toc138026144" w:history="1">
             <w:r>
               <w:rPr>
                 <w:rStyle w:val="Hyperlink"/>
                 <w:rFonts w:cs="Times New Roman"/>
                 <w:noProof/>
               </w:rPr>
-              <w:t>5</w:t>
+              <w:t>3</w:t>
             </w:r>
             <w:r>
               <w:rPr>
                 <w:rFonts w:asciiTheme="minorHAnsi" w:hAnsiTheme="minorHAnsi"/>
                 <w:noProof/>
+                <w:kern w:val="2"/>
                 <w:lang w:eastAsia="en-US"/>
+                <w14:ligatures w14:val="standardContextual"/>
               </w:rPr>
               <w:tab/>
             </w:r>
@@ -2821,7 +3178,7 @@
                 <w:noProof/>
                 <w:webHidden/>
               </w:rPr>
-              <w:instrText xml:space="preserve"> PAGEREF _Toc137675979 \h </w:instrText>
+              <w:instrText xml:space="preserve"> PAGEREF _Toc138026144 \h </w:instrText>
             </w:r>
             <w:r>
               <w:rPr>
@@ -2841,7 +3198,7 @@
                 <w:noProof/>
                 <w:webHidden/>
               </w:rPr>
-              <w:t>13</w:t>
+              <w:t>14</w:t>
             </w:r>
             <w:r>
               <w:rPr>
@@ -2860,10 +3217,12 @@
             </w:tabs>
             <w:rPr>
               <w:noProof/>
+              <w:kern w:val="2"/>
               <w:lang w:eastAsia="en-US"/>
+              <w14:ligatures w14:val="standardContextual"/>
             </w:rPr>
           </w:pPr>
-          <w:hyperlink w:anchor="_Toc137675980" w:history="1">
+          <w:hyperlink w:anchor="_Toc138026145" w:history="1">
             <w:r>
               <w:rPr>
                 <w:rStyle w:val="Hyperlink"/>
@@ -2890,7 +3249,7 @@
                 <w:noProof/>
                 <w:webHidden/>
               </w:rPr>
-              <w:instrText xml:space="preserve"> PAGEREF _Toc137675980 \h </w:instrText>
+              <w:instrText xml:space="preserve"> PAGEREF _Toc138026145 \h </w:instrText>
             </w:r>
             <w:r>
               <w:rPr>
@@ -2910,7 +3269,7 @@
                 <w:noProof/>
                 <w:webHidden/>
               </w:rPr>
-              <w:t>13</w:t>
+              <w:t>14</w:t>
             </w:r>
             <w:r>
               <w:rPr>
@@ -3053,7 +3412,7 @@
           <w:rFonts w:cs="Times New Roman"/>
         </w:rPr>
       </w:pPr>
-      <w:bookmarkStart w:id="1" w:name="_Toc137675953"/>
+      <w:bookmarkStart w:id="1" w:name="_Toc138026114"/>
       <w:r>
         <w:rPr>
           <w:rFonts w:cs="Times New Roman"/>
@@ -3074,12 +3433,12 @@
           <w:rFonts w:cs="Times New Roman"/>
         </w:rPr>
       </w:pPr>
-      <w:bookmarkStart w:id="2" w:name="_Toc137675954"/>
+      <w:bookmarkStart w:id="2" w:name="_Toc138026115"/>
       <w:r>
         <w:rPr>
           <w:rFonts w:cs="Times New Roman"/>
         </w:rPr>
-        <w:t>Entity: acc_simple</w:t>
+        <w:t>Entity: acc</w:t>
       </w:r>
       <w:bookmarkEnd w:id="2"/>
     </w:p>
@@ -3123,7 +3482,7 @@
           <w:color w:val="24292E"/>
         </w:rPr>
       </w:pPr>
-      <w:bookmarkStart w:id="3" w:name="_Toc137675955"/>
+      <w:bookmarkStart w:id="3" w:name="_Toc138026116"/>
       <w:r>
         <w:rPr>
           <w:rFonts w:cs="Times New Roman"/>
@@ -3148,10 +3507,10 @@
           <w:color w:val="24292E"/>
         </w:rPr>
         <w:drawing>
-          <wp:inline distT="0" distB="0" distL="0" distR="0" wp14:anchorId="0A1D1F45" wp14:editId="710FF786">
-            <wp:extent cx="5127171" cy="1264264"/>
-            <wp:effectExtent l="0" t="0" r="0" b="0"/>
-            <wp:docPr id="17" name="Picture 17"/>
+          <wp:inline distT="0" distB="0" distL="0" distR="0" wp14:anchorId="5A542AF7" wp14:editId="2B2439E8">
+            <wp:extent cx="4762500" cy="1609859"/>
+            <wp:effectExtent l="0" t="0" r="0" b="9525"/>
+            <wp:docPr id="24803492" name="Picture 1" descr="A yellow rectangular sign with black text&#10;&#10;Description automatically generated with medium confidence"/>
             <wp:cNvGraphicFramePr>
               <a:graphicFrameLocks xmlns:a="http://schemas.openxmlformats.org/drawingml/2006/main" noChangeAspect="1"/>
             </wp:cNvGraphicFramePr>
@@ -3159,11 +3518,17 @@
               <a:graphicData uri="http://schemas.openxmlformats.org/drawingml/2006/picture">
                 <pic:pic xmlns:pic="http://schemas.openxmlformats.org/drawingml/2006/picture">
                   <pic:nvPicPr>
-                    <pic:cNvPr id="1" name=""/>
+                    <pic:cNvPr id="24803492" name="Picture 1" descr="A yellow rectangular sign with black text&#10;&#10;Description automatically generated with medium confidence"/>
                     <pic:cNvPicPr/>
                   </pic:nvPicPr>
                   <pic:blipFill>
-                    <a:blip r:embed="rId15"/>
+                    <a:blip r:embed="rId15">
+                      <a:extLst>
+                        <a:ext uri="{28A0092B-C50C-407E-A947-70E740481C1C}">
+                          <a14:useLocalDpi xmlns:a14="http://schemas.microsoft.com/office/drawing/2010/main" val="0"/>
+                        </a:ext>
+                      </a:extLst>
+                    </a:blip>
                     <a:stretch>
                       <a:fillRect/>
                     </a:stretch>
@@ -3171,7 +3536,7 @@
                   <pic:spPr>
                     <a:xfrm>
                       <a:off x="0" y="0"/>
-                      <a:ext cx="5145799" cy="1268857"/>
+                      <a:ext cx="4777994" cy="1615096"/>
                     </a:xfrm>
                     <a:prstGeom prst="rect">
                       <a:avLst/>
@@ -3196,7 +3561,7 @@
           <w:color w:val="24292E"/>
         </w:rPr>
       </w:pPr>
-      <w:bookmarkStart w:id="4" w:name="_Toc137675956"/>
+      <w:bookmarkStart w:id="4" w:name="_Toc138026117"/>
       <w:r>
         <w:rPr>
           <w:rFonts w:cs="Times New Roman"/>
@@ -3255,7 +3620,7 @@
           <w:color w:val="24292E"/>
         </w:rPr>
       </w:pPr>
-      <w:bookmarkStart w:id="5" w:name="_Toc137675957"/>
+      <w:bookmarkStart w:id="5" w:name="_Toc138026118"/>
       <w:r>
         <w:rPr>
           <w:rFonts w:cs="Times New Roman"/>
@@ -3277,10 +3642,10 @@
         <w:tblLook w:val="04A0" w:firstRow="1" w:lastRow="0" w:firstColumn="1" w:lastColumn="0" w:noHBand="0" w:noVBand="1"/>
       </w:tblPr>
       <w:tblGrid>
-        <w:gridCol w:w="1701"/>
-        <w:gridCol w:w="1573"/>
-        <w:gridCol w:w="1149"/>
-        <w:gridCol w:w="4974"/>
+        <w:gridCol w:w="1379"/>
+        <w:gridCol w:w="1275"/>
+        <w:gridCol w:w="931"/>
+        <w:gridCol w:w="5812"/>
       </w:tblGrid>
       <w:tr>
         <w:trPr>
@@ -3880,7 +4245,6 @@
               <w:right w:w="195" w:type="dxa"/>
             </w:tcMar>
             <w:vAlign w:val="center"/>
-            <w:hideMark/>
           </w:tcPr>
           <w:p>
             <w:pPr>
@@ -3893,7 +4257,7 @@
               <w:rPr>
                 <w:rFonts w:cs="Times New Roman"/>
               </w:rPr>
-              <w:t>out</w:t>
+              <w:t>update</w:t>
             </w:r>
           </w:p>
         </w:tc>
@@ -3914,7 +4278,6 @@
               <w:right w:w="195" w:type="dxa"/>
             </w:tcMar>
             <w:vAlign w:val="center"/>
-            <w:hideMark/>
           </w:tcPr>
           <w:p>
             <w:pPr>
@@ -3927,7 +4290,7 @@
               <w:rPr>
                 <w:rFonts w:cs="Times New Roman"/>
               </w:rPr>
-              <w:t>output</w:t>
+              <w:t>input</w:t>
             </w:r>
           </w:p>
         </w:tc>
@@ -3948,7 +4311,6 @@
               <w:right w:w="195" w:type="dxa"/>
             </w:tcMar>
             <w:vAlign w:val="center"/>
-            <w:hideMark/>
           </w:tcPr>
           <w:p>
             <w:pPr>
@@ -3957,12 +4319,6 @@
                 <w:rFonts w:cs="Times New Roman"/>
               </w:rPr>
             </w:pPr>
-            <w:r>
-              <w:rPr>
-                <w:rFonts w:cs="Times New Roman"/>
-              </w:rPr>
-              <w:t>[7 : 0]</w:t>
-            </w:r>
           </w:p>
         </w:tc>
         <w:tc>
@@ -3982,7 +4338,144 @@
               <w:right w:w="195" w:type="dxa"/>
             </w:tcMar>
             <w:vAlign w:val="center"/>
-            <w:hideMark/>
+          </w:tcPr>
+          <w:p>
+            <w:pPr>
+              <w:spacing w:after="240"/>
+              <w:rPr>
+                <w:rFonts w:cs="Times New Roman"/>
+              </w:rPr>
+            </w:pPr>
+            <w:r>
+              <w:rPr>
+                <w:rFonts w:cs="Times New Roman"/>
+              </w:rPr>
+              <w:t>Signal (active high) to update the register value by “in” value</w:t>
+            </w:r>
+          </w:p>
+        </w:tc>
+      </w:tr>
+      <w:tr>
+        <w:trPr>
+          <w:trHeight w:val="445"/>
+        </w:trPr>
+        <w:tc>
+          <w:tcPr>
+            <w:tcW w:w="0" w:type="auto"/>
+            <w:tcBorders>
+              <w:top w:val="single" w:sz="6" w:space="0" w:color="DFE2E5"/>
+              <w:left w:val="single" w:sz="6" w:space="0" w:color="DFE2E5"/>
+              <w:bottom w:val="single" w:sz="6" w:space="0" w:color="DFE2E5"/>
+              <w:right w:val="single" w:sz="6" w:space="0" w:color="DFE2E5"/>
+            </w:tcBorders>
+            <w:shd w:val="clear" w:color="auto" w:fill="FFFFFF"/>
+            <w:tcMar>
+              <w:top w:w="90" w:type="dxa"/>
+              <w:left w:w="195" w:type="dxa"/>
+              <w:bottom w:w="90" w:type="dxa"/>
+              <w:right w:w="195" w:type="dxa"/>
+            </w:tcMar>
+            <w:vAlign w:val="center"/>
+          </w:tcPr>
+          <w:p>
+            <w:pPr>
+              <w:spacing w:after="240"/>
+              <w:rPr>
+                <w:rFonts w:cs="Times New Roman"/>
+              </w:rPr>
+            </w:pPr>
+            <w:r>
+              <w:rPr>
+                <w:rFonts w:cs="Times New Roman"/>
+              </w:rPr>
+              <w:lastRenderedPageBreak/>
+              <w:t>out</w:t>
+            </w:r>
+          </w:p>
+        </w:tc>
+        <w:tc>
+          <w:tcPr>
+            <w:tcW w:w="0" w:type="auto"/>
+            <w:tcBorders>
+              <w:top w:val="single" w:sz="6" w:space="0" w:color="DFE2E5"/>
+              <w:left w:val="single" w:sz="6" w:space="0" w:color="DFE2E5"/>
+              <w:bottom w:val="single" w:sz="6" w:space="0" w:color="DFE2E5"/>
+              <w:right w:val="single" w:sz="6" w:space="0" w:color="DFE2E5"/>
+            </w:tcBorders>
+            <w:shd w:val="clear" w:color="auto" w:fill="FFFFFF"/>
+            <w:tcMar>
+              <w:top w:w="90" w:type="dxa"/>
+              <w:left w:w="195" w:type="dxa"/>
+              <w:bottom w:w="90" w:type="dxa"/>
+              <w:right w:w="195" w:type="dxa"/>
+            </w:tcMar>
+            <w:vAlign w:val="center"/>
+          </w:tcPr>
+          <w:p>
+            <w:pPr>
+              <w:spacing w:after="240"/>
+              <w:rPr>
+                <w:rFonts w:cs="Times New Roman"/>
+              </w:rPr>
+            </w:pPr>
+            <w:r>
+              <w:rPr>
+                <w:rFonts w:cs="Times New Roman"/>
+              </w:rPr>
+              <w:t>output</w:t>
+            </w:r>
+          </w:p>
+        </w:tc>
+        <w:tc>
+          <w:tcPr>
+            <w:tcW w:w="0" w:type="auto"/>
+            <w:tcBorders>
+              <w:top w:val="single" w:sz="6" w:space="0" w:color="DFE2E5"/>
+              <w:left w:val="single" w:sz="6" w:space="0" w:color="DFE2E5"/>
+              <w:bottom w:val="single" w:sz="6" w:space="0" w:color="DFE2E5"/>
+              <w:right w:val="single" w:sz="6" w:space="0" w:color="DFE2E5"/>
+            </w:tcBorders>
+            <w:shd w:val="clear" w:color="auto" w:fill="FFFFFF"/>
+            <w:tcMar>
+              <w:top w:w="90" w:type="dxa"/>
+              <w:left w:w="195" w:type="dxa"/>
+              <w:bottom w:w="90" w:type="dxa"/>
+              <w:right w:w="195" w:type="dxa"/>
+            </w:tcMar>
+            <w:vAlign w:val="center"/>
+          </w:tcPr>
+          <w:p>
+            <w:pPr>
+              <w:spacing w:after="240"/>
+              <w:rPr>
+                <w:rFonts w:cs="Times New Roman"/>
+              </w:rPr>
+            </w:pPr>
+            <w:r>
+              <w:rPr>
+                <w:rFonts w:cs="Times New Roman"/>
+              </w:rPr>
+              <w:t>[7 : 0]</w:t>
+            </w:r>
+          </w:p>
+        </w:tc>
+        <w:tc>
+          <w:tcPr>
+            <w:tcW w:w="0" w:type="auto"/>
+            <w:tcBorders>
+              <w:top w:val="single" w:sz="6" w:space="0" w:color="DFE2E5"/>
+              <w:left w:val="single" w:sz="6" w:space="0" w:color="DFE2E5"/>
+              <w:bottom w:val="single" w:sz="6" w:space="0" w:color="DFE2E5"/>
+              <w:right w:val="single" w:sz="6" w:space="0" w:color="DFE2E5"/>
+            </w:tcBorders>
+            <w:shd w:val="clear" w:color="auto" w:fill="FFFFFF"/>
+            <w:tcMar>
+              <w:top w:w="90" w:type="dxa"/>
+              <w:left w:w="195" w:type="dxa"/>
+              <w:bottom w:w="90" w:type="dxa"/>
+              <w:right w:w="195" w:type="dxa"/>
+            </w:tcMar>
+            <w:vAlign w:val="center"/>
           </w:tcPr>
           <w:p>
             <w:pPr>
@@ -4013,13 +4506,12 @@
           <w:color w:val="24292E"/>
         </w:rPr>
       </w:pPr>
-      <w:bookmarkStart w:id="6" w:name="_Toc137675958"/>
+      <w:bookmarkStart w:id="6" w:name="_Toc138026119"/>
       <w:r>
         <w:rPr>
           <w:rFonts w:cs="Times New Roman"/>
           <w:color w:val="24292E"/>
         </w:rPr>
-        <w:lastRenderedPageBreak/>
         <w:t>Signals</w:t>
       </w:r>
       <w:bookmarkEnd w:id="6"/>
@@ -4283,7 +4775,7 @@
           <w:color w:val="24292E"/>
         </w:rPr>
       </w:pPr>
-      <w:bookmarkStart w:id="7" w:name="_Toc137675959"/>
+      <w:bookmarkStart w:id="7" w:name="_Toc138026120"/>
       <w:r>
         <w:rPr>
           <w:rFonts w:cs="Times New Roman"/>
@@ -4396,7 +4888,7 @@
           <w:color w:val="000000"/>
         </w:rPr>
       </w:pPr>
-      <w:bookmarkStart w:id="8" w:name="_Toc137675960"/>
+      <w:bookmarkStart w:id="8" w:name="_Toc138026121"/>
       <w:r>
         <w:rPr>
           <w:rFonts w:cs="Times New Roman"/>
@@ -4450,7 +4942,7 @@
           <w:color w:val="000000"/>
         </w:rPr>
       </w:pPr>
-      <w:bookmarkStart w:id="9" w:name="_Toc137675961"/>
+      <w:bookmarkStart w:id="9" w:name="_Toc138026122"/>
       <w:r>
         <w:rPr>
           <w:rFonts w:cs="Times New Roman"/>
@@ -4526,7 +5018,7 @@
           <w:color w:val="000000"/>
         </w:rPr>
       </w:pPr>
-      <w:bookmarkStart w:id="10" w:name="_Toc137675962"/>
+      <w:bookmarkStart w:id="10" w:name="_Toc138026123"/>
       <w:r>
         <w:rPr>
           <w:rFonts w:cs="Times New Roman"/>
@@ -4567,7 +5059,7 @@
           <w:color w:val="000000"/>
         </w:rPr>
       </w:pPr>
-      <w:bookmarkStart w:id="11" w:name="_Toc137675963"/>
+      <w:bookmarkStart w:id="11" w:name="_Toc138026124"/>
       <w:r>
         <w:rPr>
           <w:rFonts w:cs="Times New Roman"/>
@@ -5665,7 +6157,7 @@
           <w:color w:val="000000"/>
         </w:rPr>
       </w:pPr>
-      <w:bookmarkStart w:id="12" w:name="_Toc137675964"/>
+      <w:bookmarkStart w:id="12" w:name="_Toc138026125"/>
       <w:r>
         <w:rPr>
           <w:rFonts w:cs="Times New Roman"/>
@@ -5760,23 +6252,10 @@
     </w:p>
     <w:p>
       <w:pPr>
-        <w:pStyle w:val="Heading1"/>
-        <w:pBdr>
-          <w:bottom w:val="single" w:sz="6" w:space="4" w:color="EAECEF"/>
-        </w:pBdr>
-        <w:spacing w:before="360" w:after="240"/>
-        <w:rPr>
-          <w:rFonts w:cs="Times New Roman"/>
-          <w:color w:val="000000"/>
-        </w:rPr>
-      </w:pPr>
-      <w:bookmarkStart w:id="13" w:name="_Toc137675965"/>
+        <w:pStyle w:val="Heading2"/>
+      </w:pPr>
+      <w:bookmarkStart w:id="13" w:name="_Toc138026126"/>
       <w:r>
-        <w:rPr>
-          <w:rFonts w:cs="Times New Roman"/>
-          <w:color w:val="000000"/>
-        </w:rPr>
-        <w:lastRenderedPageBreak/>
         <w:t>Entity: controller_fsm</w:t>
       </w:r>
       <w:bookmarkEnd w:id="13"/>
@@ -5812,24 +6291,10 @@
     </w:p>
     <w:p>
       <w:pPr>
-        <w:pStyle w:val="Heading2"/>
-        <w:pBdr>
-          <w:bottom w:val="single" w:sz="6" w:space="4" w:color="EAECEF"/>
-        </w:pBdr>
-        <w:shd w:val="clear" w:color="auto" w:fill="FFFFFF"/>
-        <w:spacing w:before="360" w:after="240"/>
-        <w:ind w:left="315" w:right="315"/>
-        <w:rPr>
-          <w:rFonts w:cs="Times New Roman"/>
-          <w:color w:val="000000"/>
-        </w:rPr>
-      </w:pPr>
-      <w:bookmarkStart w:id="14" w:name="_Toc137675966"/>
+        <w:pStyle w:val="Heading3"/>
+      </w:pPr>
+      <w:bookmarkStart w:id="14" w:name="_Toc138026127"/>
       <w:r>
-        <w:rPr>
-          <w:rFonts w:cs="Times New Roman"/>
-          <w:color w:val="000000"/>
-        </w:rPr>
         <w:t>Diagram</w:t>
       </w:r>
       <w:bookmarkEnd w:id="14"/>
@@ -5900,24 +6365,10 @@
     </w:p>
     <w:p>
       <w:pPr>
-        <w:pStyle w:val="Heading2"/>
-        <w:pBdr>
-          <w:bottom w:val="single" w:sz="6" w:space="4" w:color="EAECEF"/>
-        </w:pBdr>
-        <w:shd w:val="clear" w:color="auto" w:fill="FFFFFF"/>
-        <w:spacing w:before="360" w:after="240"/>
-        <w:ind w:left="315" w:right="315"/>
-        <w:rPr>
-          <w:rFonts w:cs="Times New Roman"/>
-          <w:color w:val="000000"/>
-        </w:rPr>
-      </w:pPr>
-      <w:bookmarkStart w:id="15" w:name="_Toc137675967"/>
+        <w:pStyle w:val="Heading3"/>
+      </w:pPr>
+      <w:bookmarkStart w:id="15" w:name="_Toc138026128"/>
       <w:r>
-        <w:rPr>
-          <w:rFonts w:cs="Times New Roman"/>
-          <w:color w:val="000000"/>
-        </w:rPr>
         <w:t>Description</w:t>
       </w:r>
       <w:bookmarkEnd w:id="15"/>
@@ -5941,24 +6392,10 @@
     </w:p>
     <w:p>
       <w:pPr>
-        <w:pStyle w:val="Heading2"/>
-        <w:pBdr>
-          <w:bottom w:val="single" w:sz="6" w:space="4" w:color="EAECEF"/>
-        </w:pBdr>
-        <w:shd w:val="clear" w:color="auto" w:fill="FFFFFF"/>
-        <w:spacing w:before="360" w:after="240"/>
-        <w:ind w:left="315" w:right="315"/>
-        <w:rPr>
-          <w:rFonts w:cs="Times New Roman"/>
-          <w:color w:val="000000"/>
-        </w:rPr>
-      </w:pPr>
-      <w:bookmarkStart w:id="16" w:name="_Toc137675968"/>
+        <w:pStyle w:val="Heading3"/>
+      </w:pPr>
+      <w:bookmarkStart w:id="16" w:name="_Toc138026129"/>
       <w:r>
-        <w:rPr>
-          <w:rFonts w:cs="Times New Roman"/>
-          <w:color w:val="000000"/>
-        </w:rPr>
         <w:t>Ports</w:t>
       </w:r>
       <w:bookmarkEnd w:id="16"/>
@@ -6620,6 +7057,7 @@
                 <w:rFonts w:cs="Times New Roman"/>
                 <w:color w:val="000000"/>
               </w:rPr>
+              <w:lastRenderedPageBreak/>
               <w:t>LoadPC</w:t>
             </w:r>
           </w:p>
@@ -6764,7 +7202,6 @@
                 <w:rFonts w:cs="Times New Roman"/>
                 <w:color w:val="000000"/>
               </w:rPr>
-              <w:lastRenderedPageBreak/>
               <w:t>LoadReg</w:t>
             </w:r>
           </w:p>
@@ -8063,24 +8500,10 @@
     </w:tbl>
     <w:p>
       <w:pPr>
-        <w:pStyle w:val="Heading2"/>
-        <w:pBdr>
-          <w:bottom w:val="single" w:sz="6" w:space="4" w:color="EAECEF"/>
-        </w:pBdr>
-        <w:shd w:val="clear" w:color="auto" w:fill="FFFFFF"/>
-        <w:spacing w:before="360" w:after="240"/>
-        <w:ind w:left="315" w:right="315"/>
-        <w:rPr>
-          <w:rFonts w:cs="Times New Roman"/>
-          <w:color w:val="000000"/>
-        </w:rPr>
-      </w:pPr>
-      <w:bookmarkStart w:id="17" w:name="_Toc137675969"/>
+        <w:pStyle w:val="Heading3"/>
+      </w:pPr>
+      <w:bookmarkStart w:id="17" w:name="_Toc138026130"/>
       <w:r>
-        <w:rPr>
-          <w:rFonts w:cs="Times New Roman"/>
-          <w:color w:val="000000"/>
-        </w:rPr>
         <w:t>Processes</w:t>
       </w:r>
       <w:bookmarkEnd w:id="17"/>
@@ -8177,23 +8600,10 @@
     </w:p>
     <w:p>
       <w:pPr>
-        <w:pStyle w:val="Heading1"/>
-        <w:pBdr>
-          <w:bottom w:val="single" w:sz="6" w:space="4" w:color="EAECEF"/>
-        </w:pBdr>
-        <w:spacing w:before="360" w:after="240"/>
-        <w:rPr>
-          <w:rFonts w:cs="Times New Roman"/>
-          <w:color w:val="000000"/>
-        </w:rPr>
-      </w:pPr>
-      <w:bookmarkStart w:id="18" w:name="_Toc137675970"/>
+        <w:pStyle w:val="Heading2"/>
+      </w:pPr>
+      <w:bookmarkStart w:id="18" w:name="_Toc138026131"/>
       <w:r>
-        <w:rPr>
-          <w:rFonts w:cs="Times New Roman"/>
-          <w:color w:val="000000"/>
-        </w:rPr>
-        <w:lastRenderedPageBreak/>
         <w:t>Entity: nbit_two_one_mux</w:t>
       </w:r>
       <w:bookmarkEnd w:id="18"/>
@@ -8229,24 +8639,10 @@
     </w:p>
     <w:p>
       <w:pPr>
-        <w:pStyle w:val="Heading2"/>
-        <w:pBdr>
-          <w:bottom w:val="single" w:sz="6" w:space="4" w:color="EAECEF"/>
-        </w:pBdr>
-        <w:shd w:val="clear" w:color="auto" w:fill="FFFFFF"/>
-        <w:spacing w:before="360" w:after="240"/>
-        <w:ind w:left="315" w:right="315"/>
-        <w:rPr>
-          <w:rFonts w:cs="Times New Roman"/>
-          <w:color w:val="000000"/>
-        </w:rPr>
-      </w:pPr>
-      <w:bookmarkStart w:id="19" w:name="_Toc137675971"/>
+        <w:pStyle w:val="Heading3"/>
+      </w:pPr>
+      <w:bookmarkStart w:id="19" w:name="_Toc138026132"/>
       <w:r>
-        <w:rPr>
-          <w:rFonts w:cs="Times New Roman"/>
-          <w:color w:val="000000"/>
-        </w:rPr>
         <w:t>Diagram</w:t>
       </w:r>
       <w:bookmarkEnd w:id="19"/>
@@ -8306,24 +8702,10 @@
     </w:p>
     <w:p>
       <w:pPr>
-        <w:pStyle w:val="Heading2"/>
-        <w:pBdr>
-          <w:bottom w:val="single" w:sz="6" w:space="4" w:color="EAECEF"/>
-        </w:pBdr>
-        <w:shd w:val="clear" w:color="auto" w:fill="FFFFFF"/>
-        <w:spacing w:before="360" w:after="240"/>
-        <w:ind w:left="315" w:right="315"/>
-        <w:rPr>
-          <w:rFonts w:cs="Times New Roman"/>
-          <w:color w:val="000000"/>
-        </w:rPr>
-      </w:pPr>
-      <w:bookmarkStart w:id="20" w:name="_Toc137675972"/>
+        <w:pStyle w:val="Heading3"/>
+      </w:pPr>
+      <w:bookmarkStart w:id="20" w:name="_Toc138026133"/>
       <w:r>
-        <w:rPr>
-          <w:rFonts w:cs="Times New Roman"/>
-          <w:color w:val="000000"/>
-        </w:rPr>
         <w:t>Description</w:t>
       </w:r>
       <w:bookmarkEnd w:id="20"/>
@@ -8347,24 +8729,10 @@
     </w:p>
     <w:p>
       <w:pPr>
-        <w:pStyle w:val="Heading2"/>
-        <w:pBdr>
-          <w:bottom w:val="single" w:sz="6" w:space="4" w:color="EAECEF"/>
-        </w:pBdr>
-        <w:shd w:val="clear" w:color="auto" w:fill="FFFFFF"/>
-        <w:spacing w:before="360" w:after="240"/>
-        <w:ind w:left="315" w:right="315"/>
-        <w:rPr>
-          <w:rFonts w:cs="Times New Roman"/>
-          <w:color w:val="000000"/>
-        </w:rPr>
-      </w:pPr>
-      <w:bookmarkStart w:id="21" w:name="_Toc137675973"/>
+        <w:pStyle w:val="Heading3"/>
+      </w:pPr>
+      <w:bookmarkStart w:id="21" w:name="_Toc138026134"/>
       <w:r>
-        <w:rPr>
-          <w:rFonts w:cs="Times New Roman"/>
-          <w:color w:val="000000"/>
-        </w:rPr>
         <w:t>Ports</w:t>
       </w:r>
       <w:bookmarkEnd w:id="21"/>
@@ -9613,7 +9981,7 @@
           <w:rFonts w:cs="Times New Roman"/>
         </w:rPr>
       </w:pPr>
-      <w:bookmarkStart w:id="22" w:name="_Toc137675974"/>
+      <w:bookmarkStart w:id="22" w:name="_Toc138026135"/>
       <w:r>
         <w:rPr>
           <w:rFonts w:cs="Times New Roman"/>
@@ -9627,7 +9995,7 @@
       <w:pPr>
         <w:pStyle w:val="Heading2"/>
       </w:pPr>
-      <w:bookmarkStart w:id="23" w:name="_Toc137675975"/>
+      <w:bookmarkStart w:id="23" w:name="_Toc138026136"/>
       <w:r>
         <w:t xml:space="preserve">Modelsim  - </w:t>
       </w:r>
@@ -9725,7 +10093,7 @@
       <w:pPr>
         <w:pStyle w:val="Heading2"/>
       </w:pPr>
-      <w:bookmarkStart w:id="24" w:name="_Toc137675976"/>
+      <w:bookmarkStart w:id="24" w:name="_Toc138026137"/>
       <w:r>
         <w:t>Modelsim – ALU_8bit.v</w:t>
       </w:r>
@@ -9925,7 +10293,7 @@
       <w:pPr>
         <w:pStyle w:val="Heading2"/>
       </w:pPr>
-      <w:bookmarkStart w:id="25" w:name="_Toc137675977"/>
+      <w:bookmarkStart w:id="25" w:name="_Toc138026138"/>
       <w:r>
         <w:rPr>
           <w:noProof/>
@@ -10003,16 +10371,12 @@
       <w:pPr>
         <w:pStyle w:val="Heading2"/>
       </w:pPr>
+      <w:bookmarkStart w:id="26" w:name="_Toc138026139"/>
       <w:r>
         <w:lastRenderedPageBreak/>
-        <w:t>Modelsim – instruction_</w:t>
+        <w:t>Modelsim – instruction_memory.v</w:t>
       </w:r>
-      <w:r>
-        <w:t>memory</w:t>
-      </w:r>
-      <w:r>
-        <w:t>.v</w:t>
-      </w:r>
+      <w:bookmarkEnd w:id="26"/>
     </w:p>
     <w:p>
       <w:r>
@@ -10067,10 +10431,11 @@
       <w:pPr>
         <w:pStyle w:val="Heading2"/>
       </w:pPr>
-      <w:bookmarkStart w:id="26" w:name="_Toc137675978"/>
+      <w:bookmarkStart w:id="27" w:name="_Toc138026140"/>
       <w:r>
         <w:t>Modelsim – instruction_register.v</w:t>
       </w:r>
+      <w:bookmarkEnd w:id="27"/>
     </w:p>
     <w:p>
       <w:r>
@@ -10124,6 +10489,7 @@
       <w:pPr>
         <w:pStyle w:val="Heading2"/>
       </w:pPr>
+      <w:bookmarkStart w:id="28" w:name="_Toc138026141"/>
       <w:r>
         <w:rPr>
           <w:noProof/>
@@ -10194,17 +10560,19 @@
       <w:r>
         <w:t>Modelsim – nbit_two_one_mux.v</w:t>
       </w:r>
-      <w:bookmarkEnd w:id="26"/>
+      <w:bookmarkEnd w:id="28"/>
     </w:p>
     <w:p/>
     <w:p>
       <w:pPr>
         <w:pStyle w:val="Heading2"/>
       </w:pPr>
+      <w:bookmarkStart w:id="29" w:name="_Toc138026142"/>
       <w:r>
         <w:lastRenderedPageBreak/>
         <w:t>Modelsim – program_counter.v</w:t>
       </w:r>
+      <w:bookmarkEnd w:id="29"/>
     </w:p>
     <w:p>
       <w:r>
@@ -10253,12 +10621,11 @@
       <w:pPr>
         <w:pStyle w:val="Heading2"/>
       </w:pPr>
+      <w:bookmarkStart w:id="30" w:name="_Toc138026143"/>
       <w:r>
-        <w:t xml:space="preserve">Modelsim – </w:t>
+        <w:t>Modelsim – 16 slot 8-bit register unit</w:t>
       </w:r>
-      <w:r>
-        <w:t>16 slot 8-bit register unit</w:t>
-      </w:r>
+      <w:bookmarkEnd w:id="30"/>
     </w:p>
     <w:p>
       <w:r>
@@ -10317,7 +10684,7 @@
           <w:rFonts w:cs="Times New Roman"/>
         </w:rPr>
       </w:pPr>
-      <w:bookmarkStart w:id="27" w:name="_Toc137675979"/>
+      <w:bookmarkStart w:id="31" w:name="_Toc138026144"/>
       <w:r>
         <w:rPr>
           <w:rFonts w:cs="Times New Roman"/>
@@ -10325,7 +10692,7 @@
         <w:lastRenderedPageBreak/>
         <w:t>References</w:t>
       </w:r>
-      <w:bookmarkEnd w:id="27"/>
+      <w:bookmarkEnd w:id="31"/>
     </w:p>
     <w:p/>
     <w:p/>
@@ -10342,7 +10709,7 @@
         </w:numPr>
         <w:jc w:val="center"/>
       </w:pPr>
-      <w:bookmarkStart w:id="28" w:name="_Toc137675980"/>
+      <w:bookmarkStart w:id="32" w:name="_Toc138026145"/>
       <w:r>
         <w:t>APPENDIX A:</w:t>
       </w:r>
@@ -10355,7 +10722,7 @@
       <w:r>
         <w:t>8-Bit Microcontroller Code Base</w:t>
       </w:r>
-      <w:bookmarkEnd w:id="28"/>
+      <w:bookmarkEnd w:id="32"/>
     </w:p>
     <w:p>
       <w:pPr>
@@ -11114,10 +11481,7 @@
                             <w:jc w:val="right"/>
                           </w:pPr>
                           <w:r>
-                            <w:t>HW</w:t>
-                          </w:r>
-                          <w:r>
-                            <w:t>2 Q3</w:t>
+                            <w:t>Final Project</w:t>
                           </w:r>
                         </w:p>
                         <w:p>
@@ -11129,7 +11493,7 @@
                             <w:t>CSE 6</w:t>
                           </w:r>
                           <w:r>
-                            <w:t>61</w:t>
+                            <w:t>64</w:t>
                           </w:r>
                         </w:p>
                       </w:txbxContent>
@@ -11164,10 +11528,7 @@
                       <w:jc w:val="right"/>
                     </w:pPr>
                     <w:r>
-                      <w:t>HW</w:t>
-                    </w:r>
-                    <w:r>
-                      <w:t>2 Q3</w:t>
+                      <w:t>Final Project</w:t>
                     </w:r>
                   </w:p>
                   <w:p>
@@ -11179,7 +11540,7 @@
                       <w:t>CSE 6</w:t>
                     </w:r>
                     <w:r>
-                      <w:t>61</w:t>
+                      <w:t>64</w:t>
                     </w:r>
                   </w:p>
                 </w:txbxContent>
@@ -11409,10 +11770,7 @@
                             <w:jc w:val="right"/>
                           </w:pPr>
                           <w:r>
-                            <w:t>HW</w:t>
-                          </w:r>
-                          <w:r>
-                            <w:t>2 Q3</w:t>
+                            <w:t>Final Project</w:t>
                           </w:r>
                         </w:p>
                         <w:p>
@@ -11427,7 +11785,10 @@
                             <w:t>CSE 6</w:t>
                           </w:r>
                           <w:r>
-                            <w:t>61</w:t>
+                            <w:t>6</w:t>
+                          </w:r>
+                          <w:r>
+                            <w:t>4</w:t>
                           </w:r>
                           <w:r>
                             <w:t xml:space="preserve"> </w:t>
@@ -11513,10 +11874,7 @@
                       <w:jc w:val="right"/>
                     </w:pPr>
                     <w:r>
-                      <w:t>HW</w:t>
-                    </w:r>
-                    <w:r>
-                      <w:t>2 Q3</w:t>
+                      <w:t>Final Project</w:t>
                     </w:r>
                   </w:p>
                   <w:p>
@@ -11531,7 +11889,10 @@
                       <w:t>CSE 6</w:t>
                     </w:r>
                     <w:r>
-                      <w:t>61</w:t>
+                      <w:t>6</w:t>
+                    </w:r>
+                    <w:r>
+                      <w:t>4</w:t>
                     </w:r>
                     <w:r>
                       <w:t xml:space="preserve"> </w:t>
@@ -11738,7 +12099,7 @@
                             <w:jc w:val="right"/>
                           </w:pPr>
                           <w:r>
-                            <w:t>HW1</w:t>
+                            <w:t>Final Project</w:t>
                           </w:r>
                         </w:p>
                         <w:p>
@@ -11750,7 +12111,7 @@
                             <w:t>CSE 6</w:t>
                           </w:r>
                           <w:r>
-                            <w:t>61</w:t>
+                            <w:t>64</w:t>
                           </w:r>
                         </w:p>
                         <w:p>
@@ -11763,9 +12124,28 @@
                               <w:rPr>
                                 <w:noProof/>
                               </w:rPr>
-                              <w:t>Modelsim – instruction_memory.v</w:t>
+                              <w:t>APPENDIX A:</w:t>
+                            </w:r>
+                            <w:r>
+                              <w:rPr>
+                                <w:noProof/>
+                              </w:rPr>
+                              <w:br/>
+                            </w:r>
+                            <w:r>
+                              <w:rPr>
+                                <w:noProof/>
+                              </w:rPr>
+                              <w:br/>
+                              <w:t>8-Bit Microcontroller Code Base</w:t>
                             </w:r>
                           </w:fldSimple>
+                        </w:p>
+                        <w:p>
+                          <w:pPr>
+                            <w:spacing w:after="0"/>
+                            <w:jc w:val="right"/>
+                          </w:pPr>
                         </w:p>
                       </w:txbxContent>
                     </wps:txbx>
@@ -11799,7 +12179,7 @@
                       <w:jc w:val="right"/>
                     </w:pPr>
                     <w:r>
-                      <w:t>HW1</w:t>
+                      <w:t>Final Project</w:t>
                     </w:r>
                   </w:p>
                   <w:p>
@@ -11811,7 +12191,7 @@
                       <w:t>CSE 6</w:t>
                     </w:r>
                     <w:r>
-                      <w:t>61</w:t>
+                      <w:t>64</w:t>
                     </w:r>
                   </w:p>
                   <w:p>
@@ -11824,9 +12204,28 @@
                         <w:rPr>
                           <w:noProof/>
                         </w:rPr>
-                        <w:t>Modelsim – instruction_memory.v</w:t>
+                        <w:t>APPENDIX A:</w:t>
+                      </w:r>
+                      <w:r>
+                        <w:rPr>
+                          <w:noProof/>
+                        </w:rPr>
+                        <w:br/>
+                      </w:r>
+                      <w:r>
+                        <w:rPr>
+                          <w:noProof/>
+                        </w:rPr>
+                        <w:br/>
+                        <w:t>8-Bit Microcontroller Code Base</w:t>
                       </w:r>
                     </w:fldSimple>
+                  </w:p>
+                  <w:p>
+                    <w:pPr>
+                      <w:spacing w:after="0"/>
+                      <w:jc w:val="right"/>
+                    </w:pPr>
                   </w:p>
                 </w:txbxContent>
               </v:textbox>
@@ -12056,7 +12455,7 @@
                             <w:jc w:val="right"/>
                           </w:pPr>
                           <w:r>
-                            <w:t>HW1</w:t>
+                            <w:t>Final Project</w:t>
                           </w:r>
                         </w:p>
                         <w:p>
@@ -12068,7 +12467,7 @@
                             <w:t>CSE 6</w:t>
                           </w:r>
                           <w:r>
-                            <w:t>61</w:t>
+                            <w:t>64</w:t>
                           </w:r>
                         </w:p>
                         <w:p>
@@ -12076,12 +12475,15 @@
                             <w:spacing w:after="0"/>
                             <w:jc w:val="right"/>
                           </w:pPr>
+                          <w:r>
+                            <w:t xml:space="preserve"> </w:t>
+                          </w:r>
                           <w:fldSimple w:instr=" STYLEREF  &quot;Heading 2&quot;  \* MERGEFORMAT ">
                             <w:r>
                               <w:rPr>
                                 <w:noProof/>
                               </w:rPr>
-                              <w:t>Entity: acc_simple</w:t>
+                              <w:t>Entity: acc</w:t>
                             </w:r>
                           </w:fldSimple>
                         </w:p>
@@ -12117,7 +12519,7 @@
                       <w:jc w:val="right"/>
                     </w:pPr>
                     <w:r>
-                      <w:t>HW1</w:t>
+                      <w:t>Final Project</w:t>
                     </w:r>
                   </w:p>
                   <w:p>
@@ -12129,7 +12531,7 @@
                       <w:t>CSE 6</w:t>
                     </w:r>
                     <w:r>
-                      <w:t>61</w:t>
+                      <w:t>64</w:t>
                     </w:r>
                   </w:p>
                   <w:p>
@@ -12137,12 +12539,15 @@
                       <w:spacing w:after="0"/>
                       <w:jc w:val="right"/>
                     </w:pPr>
+                    <w:r>
+                      <w:t xml:space="preserve"> </w:t>
+                    </w:r>
                     <w:fldSimple w:instr=" STYLEREF  &quot;Heading 2&quot;  \* MERGEFORMAT ">
                       <w:r>
                         <w:rPr>
                           <w:noProof/>
                         </w:rPr>
-                        <w:t>Entity: acc_simple</w:t>
+                        <w:t>Entity: acc</w:t>
                       </w:r>
                     </w:fldSimple>
                   </w:p>

</xml_diff>